<commit_message>
DLAD TOC bookmark fix in DOCX
</commit_message>
<xml_diff>
--- a/DLAD/DEVELOPMENT/msword/DLAD-PART-1.docx
+++ b/DLAD/DEVELOPMENT/msword/DLAD-PART-1.docx
@@ -52,7 +52,25 @@
           <w:sz w:val="24"/>
           <w:szCs w:val="24"/>
         </w:rPr>
-        <w:t xml:space="preserve">pril 29, 2021 </w:t>
+        <w:t xml:space="preserve">pril 29, </w:t>
+      </w:r>
+      <w:proofErr w:type="gramStart"/>
+      <w:r>
+        <w:rPr>
+          <w:i/>
+          <w:sz w:val="24"/>
+          <w:szCs w:val="24"/>
+        </w:rPr>
+        <w:t>2021</w:t>
+      </w:r>
+      <w:proofErr w:type="gramEnd"/>
+      <w:r>
+        <w:rPr>
+          <w:i/>
+          <w:sz w:val="24"/>
+          <w:szCs w:val="24"/>
+        </w:rPr>
+        <w:t xml:space="preserve"> </w:t>
       </w:r>
       <w:r>
         <w:rPr>
@@ -364,7 +382,21 @@
             <w:sz w:val="24"/>
             <w:szCs w:val="24"/>
           </w:rPr>
-          <w:t>1.201-90</w:t>
+          <w:t>1.20</w:t>
+        </w:r>
+        <w:r>
+          <w:rPr>
+            <w:sz w:val="24"/>
+            <w:szCs w:val="24"/>
+          </w:rPr>
+          <w:t>1</w:t>
+        </w:r>
+        <w:r>
+          <w:rPr>
+            <w:sz w:val="24"/>
+            <w:szCs w:val="24"/>
+          </w:rPr>
+          <w:t>-90</w:t>
         </w:r>
       </w:hyperlink>
       <w:r>
@@ -397,7 +429,23 @@
             <w:sz w:val="24"/>
             <w:szCs w:val="24"/>
           </w:rPr>
-          <w:t>1.201-91</w:t>
+          <w:t>1.20</w:t>
+        </w:r>
+        <w:r>
+          <w:rPr>
+            <w:rStyle w:val="Hyperlink"/>
+            <w:sz w:val="24"/>
+            <w:szCs w:val="24"/>
+          </w:rPr>
+          <w:t>1</w:t>
+        </w:r>
+        <w:r>
+          <w:rPr>
+            <w:rStyle w:val="Hyperlink"/>
+            <w:sz w:val="24"/>
+            <w:szCs w:val="24"/>
+          </w:rPr>
+          <w:t>-91</w:t>
         </w:r>
       </w:hyperlink>
       <w:r>
@@ -492,7 +540,21 @@
             <w:sz w:val="24"/>
             <w:szCs w:val="24"/>
           </w:rPr>
-          <w:t>1.301</w:t>
+          <w:t>1.3</w:t>
+        </w:r>
+        <w:r>
+          <w:rPr>
+            <w:sz w:val="24"/>
+            <w:szCs w:val="24"/>
+          </w:rPr>
+          <w:t>0</w:t>
+        </w:r>
+        <w:r>
+          <w:rPr>
+            <w:sz w:val="24"/>
+            <w:szCs w:val="24"/>
+          </w:rPr>
+          <w:t>1</w:t>
         </w:r>
       </w:hyperlink>
       <w:r>
@@ -542,7 +604,14 @@
             <w:sz w:val="24"/>
             <w:szCs w:val="24"/>
           </w:rPr>
-          <w:t>1.304</w:t>
+          <w:t>1.30</w:t>
+        </w:r>
+        <w:r>
+          <w:rPr>
+            <w:sz w:val="24"/>
+            <w:szCs w:val="24"/>
+          </w:rPr>
+          <w:t>4</w:t>
         </w:r>
       </w:hyperlink>
       <w:r>
@@ -1344,7 +1413,22 @@
           <w:szCs w:val="24"/>
         </w:rPr>
         <w:tab/>
-        <w:t>Nonappropriated funds.</w:t>
+      </w:r>
+      <w:proofErr w:type="spellStart"/>
+      <w:r>
+        <w:rPr>
+          <w:sz w:val="24"/>
+          <w:szCs w:val="24"/>
+        </w:rPr>
+        <w:t>Nonappropriated</w:t>
+      </w:r>
+      <w:proofErr w:type="spellEnd"/>
+      <w:r>
+        <w:rPr>
+          <w:sz w:val="24"/>
+          <w:szCs w:val="24"/>
+        </w:rPr>
+        <w:t xml:space="preserve"> funds.</w:t>
       </w:r>
     </w:p>
     <w:p>
@@ -1907,7 +1991,26 @@
           <w:sz w:val="24"/>
           <w:szCs w:val="24"/>
         </w:rPr>
-        <w:t>(Revised February 25, 2019 through PROCLTR 2019-04)</w:t>
+        <w:lastRenderedPageBreak/>
+        <w:t xml:space="preserve">(Revised February 25, </w:t>
+      </w:r>
+      <w:proofErr w:type="gramStart"/>
+      <w:r>
+        <w:rPr>
+          <w:i/>
+          <w:sz w:val="24"/>
+          <w:szCs w:val="24"/>
+        </w:rPr>
+        <w:t>2019</w:t>
+      </w:r>
+      <w:proofErr w:type="gramEnd"/>
+      <w:r>
+        <w:rPr>
+          <w:i/>
+          <w:sz w:val="24"/>
+          <w:szCs w:val="24"/>
+        </w:rPr>
+        <w:t xml:space="preserve"> through PROCLTR 2019-04)</w:t>
       </w:r>
     </w:p>
     <w:p>
@@ -3050,7 +3153,29 @@
                 <w:sz w:val="16"/>
                 <w:szCs w:val="16"/>
               </w:rPr>
-              <w:t>Program/Acquisition  Name/ Description</w:t>
+              <w:t>Program/</w:t>
+            </w:r>
+            <w:proofErr w:type="gramStart"/>
+            <w:r>
+              <w:rPr>
+                <w:b/>
+                <w:bCs/>
+                <w:color w:val="000000"/>
+                <w:sz w:val="16"/>
+                <w:szCs w:val="16"/>
+              </w:rPr>
+              <w:t>Acquisition  Name</w:t>
+            </w:r>
+            <w:proofErr w:type="gramEnd"/>
+            <w:r>
+              <w:rPr>
+                <w:b/>
+                <w:bCs/>
+                <w:color w:val="000000"/>
+                <w:sz w:val="16"/>
+                <w:szCs w:val="16"/>
+              </w:rPr>
+              <w:t>/ Description</w:t>
             </w:r>
           </w:p>
         </w:tc>
@@ -3489,6 +3614,7 @@
           <w:szCs w:val="24"/>
           <w:lang w:val="en"/>
         </w:rPr>
+        <w:lastRenderedPageBreak/>
         <w:t xml:space="preserve">(3) If there is a discrepancy between the acquisition strategy and the </w:t>
       </w:r>
       <w:r>
@@ -3609,8 +3735,21 @@
         <w:pStyle w:val="List3"/>
       </w:pPr>
       <w:r>
-        <w:t>(i) Executing peer reviews in accordance with DoDI 5000.02 and DFARS Part 201;</w:t>
-      </w:r>
+        <w:t>(</w:t>
+      </w:r>
+      <w:proofErr w:type="spellStart"/>
+      <w:r>
+        <w:t>i</w:t>
+      </w:r>
+      <w:proofErr w:type="spellEnd"/>
+      <w:r>
+        <w:t xml:space="preserve">) Executing peer reviews in accordance with DoDI 5000.02 and DFARS Part </w:t>
+      </w:r>
+      <w:proofErr w:type="gramStart"/>
+      <w:r>
+        <w:t>201;</w:t>
+      </w:r>
+      <w:proofErr w:type="gramEnd"/>
     </w:p>
     <w:p>
       <w:pPr>
@@ -3621,8 +3760,17 @@
           <w:sz w:val="24"/>
           <w:szCs w:val="24"/>
         </w:rPr>
-        <w:t>(ii) Conducting a minimum of two (2) reviews per fiscal year;</w:t>
-      </w:r>
+        <w:t xml:space="preserve">(ii) Conducting a minimum of two (2) reviews per fiscal </w:t>
+      </w:r>
+      <w:proofErr w:type="gramStart"/>
+      <w:r>
+        <w:rPr>
+          <w:sz w:val="24"/>
+          <w:szCs w:val="24"/>
+        </w:rPr>
+        <w:t>year;</w:t>
+      </w:r>
+      <w:proofErr w:type="gramEnd"/>
     </w:p>
     <w:p>
       <w:pPr>
@@ -4388,7 +4536,29 @@
                 <w:sz w:val="16"/>
                 <w:szCs w:val="16"/>
               </w:rPr>
-              <w:t>Program/Acquisition  Name/ Description</w:t>
+              <w:t>Program/</w:t>
+            </w:r>
+            <w:proofErr w:type="gramStart"/>
+            <w:r>
+              <w:rPr>
+                <w:b/>
+                <w:bCs/>
+                <w:color w:val="000000"/>
+                <w:sz w:val="16"/>
+                <w:szCs w:val="16"/>
+              </w:rPr>
+              <w:t>Acquisition  Name</w:t>
+            </w:r>
+            <w:proofErr w:type="gramEnd"/>
+            <w:r>
+              <w:rPr>
+                <w:b/>
+                <w:bCs/>
+                <w:color w:val="000000"/>
+                <w:sz w:val="16"/>
+                <w:szCs w:val="16"/>
+              </w:rPr>
+              <w:t>/ Description</w:t>
             </w:r>
           </w:p>
         </w:tc>
@@ -4868,7 +5038,25 @@
           <w:sz w:val="24"/>
           <w:szCs w:val="24"/>
         </w:rPr>
-        <w:t>(Revised February 25, 2019 through PROCLTR 2019-04)</w:t>
+        <w:t xml:space="preserve">(Revised February 25, </w:t>
+      </w:r>
+      <w:proofErr w:type="gramStart"/>
+      <w:r>
+        <w:rPr>
+          <w:i/>
+          <w:sz w:val="24"/>
+          <w:szCs w:val="24"/>
+        </w:rPr>
+        <w:t>2019</w:t>
+      </w:r>
+      <w:proofErr w:type="gramEnd"/>
+      <w:r>
+        <w:rPr>
+          <w:i/>
+          <w:sz w:val="24"/>
+          <w:szCs w:val="24"/>
+        </w:rPr>
+        <w:t xml:space="preserve"> through PROCLTR 2019-04)</w:t>
       </w:r>
     </w:p>
     <w:bookmarkStart w:id="6" w:name="P1_201_90"/>
@@ -4887,6 +5075,7 @@
           <w:sz w:val="24"/>
           <w:szCs w:val="24"/>
         </w:rPr>
+        <w:lastRenderedPageBreak/>
         <w:fldChar w:fldCharType="begin"/>
       </w:r>
       <w:r>
@@ -5037,7 +5226,25 @@
           <w:sz w:val="24"/>
           <w:szCs w:val="24"/>
         </w:rPr>
-        <w:t>(Revised February 25, 2019 through PROCLTR 2019-04)</w:t>
+        <w:t xml:space="preserve">(Revised February 25, </w:t>
+      </w:r>
+      <w:proofErr w:type="gramStart"/>
+      <w:r>
+        <w:rPr>
+          <w:i/>
+          <w:sz w:val="24"/>
+          <w:szCs w:val="24"/>
+        </w:rPr>
+        <w:t>2019</w:t>
+      </w:r>
+      <w:proofErr w:type="gramEnd"/>
+      <w:r>
+        <w:rPr>
+          <w:i/>
+          <w:sz w:val="24"/>
+          <w:szCs w:val="24"/>
+        </w:rPr>
+        <w:t xml:space="preserve"> through PROCLTR 2019-04)</w:t>
       </w:r>
     </w:p>
     <w:p>
@@ -5049,13 +5256,20 @@
         </w:rPr>
       </w:pPr>
       <w:bookmarkStart w:id="8" w:name="P1_301"/>
+      <w:r>
+        <w:rPr>
+          <w:sz w:val="24"/>
+          <w:szCs w:val="24"/>
+        </w:rPr>
+        <w:t>1.301</w:t>
+      </w:r>
       <w:bookmarkEnd w:id="8"/>
       <w:r>
         <w:rPr>
           <w:sz w:val="24"/>
           <w:szCs w:val="24"/>
         </w:rPr>
-        <w:t>1.301 Policy.</w:t>
+        <w:t xml:space="preserve"> Policy.</w:t>
       </w:r>
     </w:p>
     <w:p>
@@ -5067,7 +5281,23 @@
           <w:snapToGrid w:val="0"/>
           <w:szCs w:val="24"/>
         </w:rPr>
-        <w:t xml:space="preserve">(a)(1)(S-90) </w:t>
+        <w:t>(a)(</w:t>
+      </w:r>
+      <w:proofErr w:type="gramStart"/>
+      <w:r>
+        <w:rPr>
+          <w:snapToGrid w:val="0"/>
+          <w:szCs w:val="24"/>
+        </w:rPr>
+        <w:t>1)(</w:t>
+      </w:r>
+      <w:proofErr w:type="gramEnd"/>
+      <w:r>
+        <w:rPr>
+          <w:snapToGrid w:val="0"/>
+          <w:szCs w:val="24"/>
+        </w:rPr>
+        <w:t xml:space="preserve">S-90) </w:t>
       </w:r>
       <w:r>
         <w:rPr>
@@ -5081,7 +5311,25 @@
           <w:iCs/>
           <w:szCs w:val="24"/>
         </w:rPr>
-        <w:t xml:space="preserve">DFARS Procedures, Guidance and Information (PGI), </w:t>
+        <w:t xml:space="preserve">DFARS Procedures, </w:t>
+      </w:r>
+      <w:proofErr w:type="gramStart"/>
+      <w:r>
+        <w:rPr>
+          <w:bCs/>
+          <w:iCs/>
+          <w:szCs w:val="24"/>
+        </w:rPr>
+        <w:t>Guidance</w:t>
+      </w:r>
+      <w:proofErr w:type="gramEnd"/>
+      <w:r>
+        <w:rPr>
+          <w:bCs/>
+          <w:iCs/>
+          <w:szCs w:val="24"/>
+        </w:rPr>
+        <w:t xml:space="preserve"> and Information (PGI), </w:t>
       </w:r>
       <w:r>
         <w:rPr>
@@ -5200,7 +5448,25 @@
           <w:sz w:val="24"/>
           <w:szCs w:val="24"/>
         </w:rPr>
-        <w:t>he CCO may approve provisions and clauses developed for a single procurement that fulfill a specific and unique requirement of the acquisition or are a result of negotiations, subject to review by Office of Counsel prior to incorporation into a solicitation or contract. Such provisions and clauses shall not constitute a deviation from higher-level regulations or from the DLAD, or otherwise require DPC approval. The CCO may delegate this authority to a level not lower than the Procurement Policy Chief. These provisions and clauses can be approved for one-time use only in a single acquisition or contract. One-time use provisions and clauses are not assigned DLAD numbers, but shall be identified in accordance with FAR 52.103 by title, date, and name of procuring organization that developed them.</w:t>
+        <w:t xml:space="preserve">he CCO may approve provisions and clauses developed for a single procurement that fulfill a specific and unique requirement of the acquisition or are a result of negotiations, subject to review by Office of Counsel prior to incorporation into a solicitation or contract. Such provisions and clauses shall not constitute a deviation from higher-level regulations or from the DLAD, or otherwise require DPC approval. The CCO may delegate this authority to a level not lower than the Procurement Policy Chief. These provisions and clauses can be approved for one-time use only in a single acquisition or contract. One-time use provisions and clauses are not assigned DLAD </w:t>
+      </w:r>
+      <w:proofErr w:type="gramStart"/>
+      <w:r>
+        <w:rPr>
+          <w:snapToGrid w:val="0"/>
+          <w:sz w:val="24"/>
+          <w:szCs w:val="24"/>
+        </w:rPr>
+        <w:t>numbers, but</w:t>
+      </w:r>
+      <w:proofErr w:type="gramEnd"/>
+      <w:r>
+        <w:rPr>
+          <w:snapToGrid w:val="0"/>
+          <w:sz w:val="24"/>
+          <w:szCs w:val="24"/>
+        </w:rPr>
+        <w:t xml:space="preserve"> shall be identified in accordance with FAR 52.103 by title, date, and name of procuring organization that developed them.</w:t>
       </w:r>
     </w:p>
     <w:p>
@@ -5298,7 +5564,8 @@
           <w:sz w:val="24"/>
           <w:szCs w:val="24"/>
         </w:rPr>
-        <w:t>1.304</w:t>
+        <w:lastRenderedPageBreak/>
+        <w:t xml:space="preserve">1.304 </w:t>
       </w:r>
       <w:bookmarkEnd w:id="11"/>
       <w:r>
@@ -5306,7 +5573,7 @@
           <w:sz w:val="24"/>
           <w:szCs w:val="24"/>
         </w:rPr>
-        <w:t xml:space="preserve"> Agency control and compliance procedures.</w:t>
+        <w:t>Agency control and compliance procedures.</w:t>
       </w:r>
     </w:p>
     <w:p>
@@ -5319,7 +5586,25 @@
           <w:sz w:val="24"/>
           <w:szCs w:val="24"/>
         </w:rPr>
-        <w:t xml:space="preserve">(1)(i) Submit requests for approvals required by </w:t>
+        <w:t>(1)(</w:t>
+      </w:r>
+      <w:proofErr w:type="spellStart"/>
+      <w:r>
+        <w:rPr>
+          <w:snapToGrid w:val="0"/>
+          <w:sz w:val="24"/>
+          <w:szCs w:val="24"/>
+        </w:rPr>
+        <w:t>i</w:t>
+      </w:r>
+      <w:proofErr w:type="spellEnd"/>
+      <w:r>
+        <w:rPr>
+          <w:snapToGrid w:val="0"/>
+          <w:sz w:val="24"/>
+          <w:szCs w:val="24"/>
+        </w:rPr>
+        <w:t xml:space="preserve">) Submit requests for approvals required by </w:t>
       </w:r>
       <w:hyperlink r:id="rId53" w:anchor="P172_8628" w:history="1">
         <w:r>
@@ -5337,7 +5622,25 @@
           <w:sz w:val="24"/>
           <w:szCs w:val="24"/>
         </w:rPr>
-        <w:t xml:space="preserve">(1)(i) to the DLA Acquisition </w:t>
+        <w:t>(1)(</w:t>
+      </w:r>
+      <w:proofErr w:type="spellStart"/>
+      <w:r>
+        <w:rPr>
+          <w:snapToGrid w:val="0"/>
+          <w:sz w:val="24"/>
+          <w:szCs w:val="24"/>
+        </w:rPr>
+        <w:t>i</w:t>
+      </w:r>
+      <w:proofErr w:type="spellEnd"/>
+      <w:r>
+        <w:rPr>
+          <w:snapToGrid w:val="0"/>
+          <w:sz w:val="24"/>
+          <w:szCs w:val="24"/>
+        </w:rPr>
+        <w:t xml:space="preserve">) to the DLA Acquisition </w:t>
       </w:r>
       <w:r>
         <w:rPr>
@@ -5391,7 +5694,25 @@
           <w:sz w:val="24"/>
           <w:szCs w:val="24"/>
         </w:rPr>
-        <w:t>(Revised February 25, 2019 through PROCLTR 2019-04)</w:t>
+        <w:t xml:space="preserve">(Revised February 25, </w:t>
+      </w:r>
+      <w:proofErr w:type="gramStart"/>
+      <w:r>
+        <w:rPr>
+          <w:i/>
+          <w:sz w:val="24"/>
+          <w:szCs w:val="24"/>
+        </w:rPr>
+        <w:t>2019</w:t>
+      </w:r>
+      <w:proofErr w:type="gramEnd"/>
+      <w:r>
+        <w:rPr>
+          <w:i/>
+          <w:sz w:val="24"/>
+          <w:szCs w:val="24"/>
+        </w:rPr>
+        <w:t xml:space="preserve"> through PROCLTR 2019-04)</w:t>
       </w:r>
     </w:p>
     <w:p>
@@ -5549,7 +5870,25 @@
           <w:sz w:val="24"/>
           <w:szCs w:val="24"/>
         </w:rPr>
-        <w:t>(Revised February 25, 2019 through PROCLTR 2019-04)</w:t>
+        <w:t xml:space="preserve">(Revised February 25, </w:t>
+      </w:r>
+      <w:proofErr w:type="gramStart"/>
+      <w:r>
+        <w:rPr>
+          <w:i/>
+          <w:sz w:val="24"/>
+          <w:szCs w:val="24"/>
+        </w:rPr>
+        <w:t>2019</w:t>
+      </w:r>
+      <w:proofErr w:type="gramEnd"/>
+      <w:r>
+        <w:rPr>
+          <w:i/>
+          <w:sz w:val="24"/>
+          <w:szCs w:val="24"/>
+        </w:rPr>
+        <w:t xml:space="preserve"> through PROCLTR 2019-04)</w:t>
       </w:r>
     </w:p>
     <w:p>
@@ -5677,8 +6016,18 @@
           <w:sz w:val="24"/>
           <w:szCs w:val="24"/>
         </w:rPr>
-        <w:t>pril 29, 2021</w:t>
-      </w:r>
+        <w:t xml:space="preserve">pril 29, </w:t>
+      </w:r>
+      <w:proofErr w:type="gramStart"/>
+      <w:r>
+        <w:rPr>
+          <w:i/>
+          <w:sz w:val="24"/>
+          <w:szCs w:val="24"/>
+        </w:rPr>
+        <w:t>2021</w:t>
+      </w:r>
+      <w:proofErr w:type="gramEnd"/>
       <w:r>
         <w:rPr>
           <w:i/>
@@ -6005,7 +6354,14 @@
         <w:rPr>
           <w:szCs w:val="24"/>
         </w:rPr>
-        <w:t xml:space="preserve">(a) The CQR Program is a formal data-driven evaluation of quality performance to predetermined standards and the presentation of that evaluation in a manner that induces change towards improved contract quality. This continuous review cycle, using a standardized checklist, collects and maintains data to enable enterprise oversight, decision making, and corrective action planning. The CQR is synchronized with Contracting Officer (KO) Warrant Program reviews (see </w:t>
+        <w:t xml:space="preserve">(a) The CQR Program is a formal data-driven evaluation of quality performance to predetermined standards and the presentation of that evaluation in a manner that induces change towards improved contract quality. This continuous review cycle, using a standardized checklist, </w:t>
+      </w:r>
+      <w:r>
+        <w:rPr>
+          <w:szCs w:val="24"/>
+        </w:rPr>
+        <w:lastRenderedPageBreak/>
+        <w:t xml:space="preserve">collects and maintains data to enable enterprise oversight, decision making, and corrective action planning. The CQR is synchronized with Contracting Officer (KO) Warrant Program reviews (see </w:t>
       </w:r>
       <w:hyperlink r:id="rId58" w:anchor="P1_602_90" w:history="1">
         <w:r>
@@ -6132,7 +6488,6 @@
       <w:pPr>
         <w:pStyle w:val="List1"/>
       </w:pPr>
-      <w:bookmarkStart w:id="20" w:name="P1_602_2_90"/>
       <w:r>
         <w:t xml:space="preserve">(d)(S-90) </w:t>
       </w:r>
@@ -6212,7 +6567,25 @@
           <w:sz w:val="24"/>
           <w:szCs w:val="24"/>
         </w:rPr>
-        <w:t xml:space="preserve">(i) </w:t>
+        <w:t>(</w:t>
+      </w:r>
+      <w:proofErr w:type="spellStart"/>
+      <w:r>
+        <w:rPr>
+          <w:rFonts w:eastAsia="Calibri"/>
+          <w:sz w:val="24"/>
+          <w:szCs w:val="24"/>
+        </w:rPr>
+        <w:t>i</w:t>
+      </w:r>
+      <w:proofErr w:type="spellEnd"/>
+      <w:r>
+        <w:rPr>
+          <w:rFonts w:eastAsia="Calibri"/>
+          <w:sz w:val="24"/>
+          <w:szCs w:val="24"/>
+        </w:rPr>
+        <w:t xml:space="preserve">) </w:t>
       </w:r>
       <w:r>
         <w:rPr>
@@ -6464,7 +6837,23 @@
           <w:bCs/>
           <w:szCs w:val="24"/>
         </w:rPr>
-        <w:t xml:space="preserve">Contracting officers shall appoint a nominated replacement COR, who is qualified and certified, within a maximum of 30 calendar days after the date either (i) the current COR appointment is terminated; or (ii) there is a requirement for a replacement due to a change in circumstances of the current COR, resulting in a reasonable expectation of the inability to perform effectively (e.g., conflict of interest, reassignment, separation from the Government). COR management shall proactively nominate a qualified and certified replacement COR in a timely manner to allow the contracting officer the ability to appoint the replacement within a maximum of 30 calendar days. Additional guidance on the appointment and duties of CORs is provided in the </w:t>
+        <w:t>Contracting officers shall appoint a nominated replacement COR, who is qualified and certified, within a maximum of 30 calendar days after the date either (</w:t>
+      </w:r>
+      <w:proofErr w:type="spellStart"/>
+      <w:r>
+        <w:rPr>
+          <w:bCs/>
+          <w:szCs w:val="24"/>
+        </w:rPr>
+        <w:t>i</w:t>
+      </w:r>
+      <w:proofErr w:type="spellEnd"/>
+      <w:r>
+        <w:rPr>
+          <w:bCs/>
+          <w:szCs w:val="24"/>
+        </w:rPr>
+        <w:t xml:space="preserve">) the current COR appointment is terminated; or (ii) there is a requirement for a replacement due to a change in circumstances of the current COR, resulting in a reasonable expectation of the inability to perform effectively (e.g., conflict of interest, reassignment, separation from the Government). COR management shall proactively nominate a qualified and certified replacement COR in a timely manner to allow the contracting officer the ability to appoint the replacement within a maximum of 30 calendar days. Additional guidance on the appointment and duties of CORs is provided in the </w:t>
       </w:r>
     </w:p>
     <w:p>
@@ -6521,13 +6910,14 @@
           <w:szCs w:val="24"/>
         </w:rPr>
       </w:pPr>
+      <w:bookmarkStart w:id="20" w:name="P1_602_2_90"/>
       <w:r>
         <w:rPr>
           <w:rFonts w:eastAsiaTheme="minorHAnsi"/>
           <w:sz w:val="24"/>
           <w:szCs w:val="24"/>
         </w:rPr>
-        <w:t xml:space="preserve">1.602-2-90 </w:t>
+        <w:t>1.602-2-90</w:t>
       </w:r>
       <w:bookmarkEnd w:id="20"/>
       <w:r>
@@ -6536,20 +6926,51 @@
           <w:sz w:val="24"/>
           <w:szCs w:val="24"/>
         </w:rPr>
-        <w:t>Automated Procurement Systems Internal Controls (APSIC) Program.</w:t>
+        <w:t xml:space="preserve"> Automated Procurement Systems Internal Controls (APSIC) Program.</w:t>
       </w:r>
     </w:p>
     <w:p>
       <w:pPr>
         <w:pStyle w:val="List1"/>
       </w:pPr>
-      <w:bookmarkStart w:id="21" w:name="P1_602_3"/>
       <w:r>
         <w:rPr>
           <w:spacing w:val="-1"/>
           <w:szCs w:val="24"/>
         </w:rPr>
-        <w:t>(a) The APSIC Program standardizes the oversight of automated procurement system functional outcomes, pricing and responsibility logic, contracting officer training and documentation, postaward reviews of automated award files, and price trend analysis.</w:t>
+        <w:t xml:space="preserve">(a) The APSIC Program standardizes the oversight of automated procurement system functional outcomes, </w:t>
+      </w:r>
+      <w:proofErr w:type="gramStart"/>
+      <w:r>
+        <w:rPr>
+          <w:spacing w:val="-1"/>
+          <w:szCs w:val="24"/>
+        </w:rPr>
+        <w:t>pricing</w:t>
+      </w:r>
+      <w:proofErr w:type="gramEnd"/>
+      <w:r>
+        <w:rPr>
+          <w:spacing w:val="-1"/>
+          <w:szCs w:val="24"/>
+        </w:rPr>
+        <w:t xml:space="preserve"> and responsibility logic, contracting officer training and documentation, </w:t>
+      </w:r>
+      <w:proofErr w:type="spellStart"/>
+      <w:r>
+        <w:rPr>
+          <w:spacing w:val="-1"/>
+          <w:szCs w:val="24"/>
+        </w:rPr>
+        <w:t>postaward</w:t>
+      </w:r>
+      <w:proofErr w:type="spellEnd"/>
+      <w:r>
+        <w:rPr>
+          <w:spacing w:val="-1"/>
+          <w:szCs w:val="24"/>
+        </w:rPr>
+        <w:t xml:space="preserve"> reviews of automated award files, and price trend analysis.</w:t>
       </w:r>
     </w:p>
     <w:p>
@@ -6560,6 +6981,7 @@
         <w:rPr>
           <w:szCs w:val="24"/>
         </w:rPr>
+        <w:lastRenderedPageBreak/>
         <w:t xml:space="preserve">(b) </w:t>
       </w:r>
       <w:r>
@@ -6569,45 +6991,22 @@
         </w:rPr>
         <w:t xml:space="preserve">For procedures associated with the APSIC Program, see </w:t>
       </w:r>
-      <w:bookmarkStart w:id="22" w:name="P1_602_2_91"/>
-      <w:r>
-        <w:rPr>
-          <w:szCs w:val="24"/>
-        </w:rPr>
-        <w:fldChar w:fldCharType="begin"/>
-      </w:r>
-      <w:r>
-        <w:rPr>
-          <w:szCs w:val="24"/>
-        </w:rPr>
-        <w:instrText>HYPERLINK "https://issue-p.dla.mil/Published_Issuances/DLAM%205025.06%20Automated%20Procurement%20System%20Internal%20Control%20(APSIC).pdf"</w:instrText>
-      </w:r>
-      <w:r>
-        <w:rPr>
-          <w:szCs w:val="24"/>
-        </w:rPr>
-        <w:fldChar w:fldCharType="separate"/>
-      </w:r>
-      <w:r>
-        <w:rPr>
-          <w:rStyle w:val="Hyperlink"/>
-          <w:szCs w:val="24"/>
-        </w:rPr>
-        <w:t>DLAM 5025.06, Automated Procurement System Internal Control (APSIC)</w:t>
-      </w:r>
-      <w:r>
-        <w:rPr>
-          <w:szCs w:val="24"/>
-        </w:rPr>
-        <w:fldChar w:fldCharType="end"/>
-      </w:r>
+      <w:hyperlink r:id="rId72" w:history="1">
+        <w:r>
+          <w:rPr>
+            <w:rStyle w:val="Hyperlink"/>
+            <w:szCs w:val="24"/>
+          </w:rPr>
+          <w:t>DLAM 5025.06, Automated Procurement System Internal Control (APSIC)</w:t>
+        </w:r>
+      </w:hyperlink>
       <w:r>
         <w:rPr>
           <w:szCs w:val="24"/>
         </w:rPr>
         <w:t xml:space="preserve"> (</w:t>
       </w:r>
-      <w:hyperlink r:id="rId72" w:history="1">
+      <w:hyperlink r:id="rId73" w:history="1">
         <w:r>
           <w:rPr>
             <w:rStyle w:val="Hyperlink"/>
@@ -6631,20 +7030,21 @@
           <w:szCs w:val="24"/>
         </w:rPr>
       </w:pPr>
-      <w:r>
-        <w:rPr>
-          <w:sz w:val="24"/>
-          <w:szCs w:val="24"/>
-        </w:rPr>
-        <w:t xml:space="preserve">1.602-2-91 </w:t>
-      </w:r>
-      <w:bookmarkEnd w:id="22"/>
-      <w:r>
-        <w:rPr>
-          <w:sz w:val="24"/>
-          <w:szCs w:val="24"/>
-        </w:rPr>
-        <w:t>Pricing Oversight Program.</w:t>
+      <w:bookmarkStart w:id="21" w:name="P1_602_2_91"/>
+      <w:r>
+        <w:rPr>
+          <w:sz w:val="24"/>
+          <w:szCs w:val="24"/>
+        </w:rPr>
+        <w:t>1.602-2-91</w:t>
+      </w:r>
+      <w:bookmarkEnd w:id="21"/>
+      <w:r>
+        <w:rPr>
+          <w:sz w:val="24"/>
+          <w:szCs w:val="24"/>
+        </w:rPr>
+        <w:t xml:space="preserve"> Pricing Oversight Program.</w:t>
       </w:r>
     </w:p>
     <w:p>
@@ -6680,7 +7080,7 @@
         </w:rPr>
         <w:t xml:space="preserve">(b) For procedures associated with the Pricing Oversight Program, see </w:t>
       </w:r>
-      <w:hyperlink r:id="rId73" w:history="1">
+      <w:hyperlink r:id="rId74" w:history="1">
         <w:r>
           <w:rPr>
             <w:rStyle w:val="Hyperlink"/>
@@ -6695,7 +7095,7 @@
         </w:rPr>
         <w:t xml:space="preserve"> (</w:t>
       </w:r>
-      <w:hyperlink r:id="rId74" w:history="1">
+      <w:hyperlink r:id="rId75" w:history="1">
         <w:r>
           <w:rPr>
             <w:rStyle w:val="Hyperlink"/>
@@ -6720,22 +7120,23 @@
           <w:szCs w:val="24"/>
         </w:rPr>
       </w:pPr>
+      <w:bookmarkStart w:id="22" w:name="P1_602_3"/>
       <w:r>
         <w:rPr>
           <w:rFonts w:eastAsiaTheme="minorHAnsi"/>
           <w:sz w:val="24"/>
           <w:szCs w:val="24"/>
         </w:rPr>
-        <w:t xml:space="preserve">1.602-3 </w:t>
-      </w:r>
-      <w:bookmarkEnd w:id="21"/>
+        <w:t>1.602-3</w:t>
+      </w:r>
+      <w:bookmarkEnd w:id="22"/>
       <w:r>
         <w:rPr>
           <w:rFonts w:eastAsiaTheme="minorHAnsi"/>
           <w:sz w:val="24"/>
           <w:szCs w:val="24"/>
         </w:rPr>
-        <w:t>Ratification of unauthorized commitments</w:t>
+        <w:t xml:space="preserve"> Ratification of unauthorized commitments</w:t>
       </w:r>
       <w:r>
         <w:rPr>
@@ -6915,7 +7316,7 @@
         </w:rPr>
         <w:t xml:space="preserve">(S-91) Submit the request to the CCO or HCA, as applicable (see </w:t>
       </w:r>
-      <w:hyperlink r:id="rId75" w:anchor="P1_602_3_b_2" w:history="1">
+      <w:hyperlink r:id="rId76" w:anchor="P1_602_3_b_2" w:history="1">
         <w:r>
           <w:rPr>
             <w:rStyle w:val="Hyperlink"/>
@@ -6934,7 +7335,7 @@
         </w:rPr>
         <w:t xml:space="preserve"> and </w:t>
       </w:r>
-      <w:hyperlink r:id="rId76" w:anchor="P1_602_3_b_3" w:history="1">
+      <w:hyperlink r:id="rId77" w:anchor="P1_602_3_b_3" w:history="1">
         <w:r>
           <w:rPr>
             <w:rStyle w:val="Hyperlink"/>
@@ -7029,14 +7430,49 @@
           <w:szCs w:val="24"/>
           <w:lang w:val="en"/>
         </w:rPr>
-        <w:t>(i) T</w:t>
-      </w:r>
-      <w:r>
-        <w:rPr>
-          <w:sz w:val="24"/>
-          <w:szCs w:val="24"/>
-        </w:rPr>
-        <w:t>he contractor—</w:t>
+        <w:t>(</w:t>
+      </w:r>
+      <w:proofErr w:type="spellStart"/>
+      <w:r>
+        <w:rPr>
+          <w:sz w:val="24"/>
+          <w:szCs w:val="24"/>
+          <w:lang w:val="en"/>
+        </w:rPr>
+        <w:t>i</w:t>
+      </w:r>
+      <w:proofErr w:type="spellEnd"/>
+      <w:r>
+        <w:rPr>
+          <w:sz w:val="24"/>
+          <w:szCs w:val="24"/>
+          <w:lang w:val="en"/>
+        </w:rPr>
+        <w:t xml:space="preserve">) </w:t>
+      </w:r>
+      <w:proofErr w:type="spellStart"/>
+      <w:r>
+        <w:rPr>
+          <w:sz w:val="24"/>
+          <w:szCs w:val="24"/>
+          <w:lang w:val="en"/>
+        </w:rPr>
+        <w:t>T</w:t>
+      </w:r>
+      <w:r>
+        <w:rPr>
+          <w:sz w:val="24"/>
+          <w:szCs w:val="24"/>
+        </w:rPr>
+        <w:t>he</w:t>
+      </w:r>
+      <w:proofErr w:type="spellEnd"/>
+      <w:r>
+        <w:rPr>
+          <w:sz w:val="24"/>
+          <w:szCs w:val="24"/>
+        </w:rPr>
+        <w:t xml:space="preserve"> contractor—</w:t>
       </w:r>
     </w:p>
     <w:p>
@@ -7048,8 +7484,17 @@
           <w:sz w:val="24"/>
           <w:szCs w:val="24"/>
         </w:rPr>
-        <w:t>(A) Performed without a contract;</w:t>
-      </w:r>
+        <w:t xml:space="preserve">(A) Performed without a </w:t>
+      </w:r>
+      <w:proofErr w:type="gramStart"/>
+      <w:r>
+        <w:rPr>
+          <w:sz w:val="24"/>
+          <w:szCs w:val="24"/>
+        </w:rPr>
+        <w:t>contract;</w:t>
+      </w:r>
+      <w:proofErr w:type="gramEnd"/>
     </w:p>
     <w:p>
       <w:pPr>
@@ -7181,7 +7626,23 @@
           <w:sz w:val="24"/>
           <w:szCs w:val="24"/>
         </w:rPr>
-        <w:t xml:space="preserve">(i) Prepare a request for relief that conforms to requirements in the </w:t>
+        <w:t>(</w:t>
+      </w:r>
+      <w:proofErr w:type="spellStart"/>
+      <w:r>
+        <w:rPr>
+          <w:sz w:val="24"/>
+          <w:szCs w:val="24"/>
+        </w:rPr>
+        <w:t>i</w:t>
+      </w:r>
+      <w:proofErr w:type="spellEnd"/>
+      <w:r>
+        <w:rPr>
+          <w:sz w:val="24"/>
+          <w:szCs w:val="24"/>
+        </w:rPr>
+        <w:t xml:space="preserve">) Prepare a request for relief that conforms to requirements in the </w:t>
       </w:r>
       <w:r>
         <w:rPr>
@@ -7325,6 +7786,7 @@
           <w:rFonts w:eastAsiaTheme="minorHAnsi"/>
           <w:szCs w:val="24"/>
         </w:rPr>
+        <w:lastRenderedPageBreak/>
         <w:t xml:space="preserve">candidates must satisfy prequalification appointment standards and proficiency assessments. KO Warrant Program reviews are synchronized with CQRs </w:t>
       </w:r>
       <w:r>
@@ -7334,7 +7796,7 @@
         </w:rPr>
         <w:t xml:space="preserve">(see </w:t>
       </w:r>
-      <w:hyperlink r:id="rId77" w:anchor="P1_601_91" w:history="1">
+      <w:hyperlink r:id="rId78" w:anchor="P1_601_91" w:history="1">
         <w:r>
           <w:rPr>
             <w:rStyle w:val="Hyperlink"/>
@@ -7394,7 +7856,6 @@
       <w:pPr>
         <w:pStyle w:val="List1"/>
       </w:pPr>
-      <w:bookmarkStart w:id="33" w:name="P1_602_91"/>
       <w:r>
         <w:rPr>
           <w:szCs w:val="24"/>
@@ -7408,7 +7869,7 @@
         </w:rPr>
         <w:t xml:space="preserve">For procedures associated with the KO Warrant Program, see </w:t>
       </w:r>
-      <w:hyperlink r:id="rId78" w:history="1">
+      <w:hyperlink r:id="rId79" w:history="1">
         <w:r>
           <w:rPr>
             <w:rStyle w:val="Hyperlink"/>
@@ -7426,7 +7887,7 @@
         </w:rPr>
         <w:t xml:space="preserve"> (</w:t>
       </w:r>
-      <w:hyperlink r:id="rId79" w:history="1">
+      <w:hyperlink r:id="rId80" w:history="1">
         <w:r>
           <w:rPr>
             <w:rStyle w:val="Hyperlink"/>
@@ -7443,7 +7904,7 @@
         </w:rPr>
         <w:t xml:space="preserve">); or </w:t>
       </w:r>
-      <w:hyperlink r:id="rId80" w:history="1">
+      <w:hyperlink r:id="rId81" w:history="1">
         <w:r>
           <w:rPr>
             <w:rStyle w:val="Hyperlink"/>
@@ -7458,7 +7919,7 @@
         </w:rPr>
         <w:t xml:space="preserve"> (</w:t>
       </w:r>
-      <w:hyperlink r:id="rId81" w:history="1">
+      <w:hyperlink r:id="rId82" w:history="1">
         <w:r>
           <w:rPr>
             <w:rStyle w:val="Hyperlink"/>
@@ -7502,13 +7963,14 @@
           <w:szCs w:val="24"/>
         </w:rPr>
       </w:pPr>
+      <w:bookmarkStart w:id="33" w:name="P1_602_91"/>
       <w:r>
         <w:rPr>
           <w:b/>
           <w:sz w:val="24"/>
           <w:szCs w:val="24"/>
         </w:rPr>
-        <w:t xml:space="preserve">1.602-91 </w:t>
+        <w:t>1.602-91</w:t>
       </w:r>
       <w:bookmarkEnd w:id="33"/>
       <w:r>
@@ -7517,7 +7979,25 @@
           <w:sz w:val="24"/>
           <w:szCs w:val="24"/>
         </w:rPr>
-        <w:t>Nonappropriated funds.</w:t>
+        <w:t xml:space="preserve"> </w:t>
+      </w:r>
+      <w:proofErr w:type="spellStart"/>
+      <w:r>
+        <w:rPr>
+          <w:b/>
+          <w:sz w:val="24"/>
+          <w:szCs w:val="24"/>
+        </w:rPr>
+        <w:t>Nonappropriated</w:t>
+      </w:r>
+      <w:proofErr w:type="spellEnd"/>
+      <w:r>
+        <w:rPr>
+          <w:b/>
+          <w:sz w:val="24"/>
+          <w:szCs w:val="24"/>
+        </w:rPr>
+        <w:t xml:space="preserve"> funds.</w:t>
       </w:r>
     </w:p>
     <w:p>
@@ -7533,7 +8013,39 @@
           <w:sz w:val="24"/>
           <w:szCs w:val="24"/>
         </w:rPr>
-        <w:t>DoD policy for contracting actions using nonappropriated funds is in DoD Directive (DoDD) 4105.67 and Army Regulation (AR) 215-4, Nonappropriated Fund Contracting.</w:t>
+        <w:t xml:space="preserve">DoD policy for contracting actions using </w:t>
+      </w:r>
+      <w:proofErr w:type="spellStart"/>
+      <w:r>
+        <w:rPr>
+          <w:sz w:val="24"/>
+          <w:szCs w:val="24"/>
+        </w:rPr>
+        <w:t>nonappropriated</w:t>
+      </w:r>
+      <w:proofErr w:type="spellEnd"/>
+      <w:r>
+        <w:rPr>
+          <w:sz w:val="24"/>
+          <w:szCs w:val="24"/>
+        </w:rPr>
+        <w:t xml:space="preserve"> funds is in DoD Directive (DoDD) 4105.67 and Army Regulation (AR) 215-4, </w:t>
+      </w:r>
+      <w:proofErr w:type="spellStart"/>
+      <w:r>
+        <w:rPr>
+          <w:sz w:val="24"/>
+          <w:szCs w:val="24"/>
+        </w:rPr>
+        <w:t>Nonappropriated</w:t>
+      </w:r>
+      <w:proofErr w:type="spellEnd"/>
+      <w:r>
+        <w:rPr>
+          <w:sz w:val="24"/>
+          <w:szCs w:val="24"/>
+        </w:rPr>
+        <w:t xml:space="preserve"> Fund Contracting.</w:t>
       </w:r>
     </w:p>
     <w:p>
@@ -7605,7 +8117,7 @@
         </w:rPr>
         <w:t xml:space="preserve">in </w:t>
       </w:r>
-      <w:hyperlink r:id="rId82" w:history="1">
+      <w:hyperlink r:id="rId83" w:history="1">
         <w:r>
           <w:rPr>
             <w:rStyle w:val="Hyperlink"/>
@@ -7620,7 +8132,7 @@
         </w:rPr>
         <w:t xml:space="preserve"> (</w:t>
       </w:r>
-      <w:hyperlink r:id="rId83" w:history="1">
+      <w:hyperlink r:id="rId84" w:history="1">
         <w:r>
           <w:rPr>
             <w:rStyle w:val="Hyperlink"/>
@@ -7666,7 +8178,7 @@
         </w:rPr>
         <w:t xml:space="preserve"> appointments of GPC holders in </w:t>
       </w:r>
-      <w:hyperlink r:id="rId84" w:history="1">
+      <w:hyperlink r:id="rId85" w:history="1">
         <w:r>
           <w:rPr>
             <w:rStyle w:val="Hyperlink"/>
@@ -7693,7 +8205,7 @@
         </w:rPr>
         <w:t>(</w:t>
       </w:r>
-      <w:hyperlink r:id="rId85" w:history="1">
+      <w:hyperlink r:id="rId86" w:history="1">
         <w:r>
           <w:rPr>
             <w:rStyle w:val="Hyperlink"/>
@@ -7748,7 +8260,7 @@
         </w:rPr>
         <w:t xml:space="preserve">ritten designations in </w:t>
       </w:r>
-      <w:hyperlink r:id="rId86" w:history="1">
+      <w:hyperlink r:id="rId87" w:history="1">
         <w:r>
           <w:rPr>
             <w:rStyle w:val="Hyperlink"/>
@@ -7775,7 +8287,7 @@
         </w:rPr>
         <w:t>(</w:t>
       </w:r>
-      <w:hyperlink r:id="rId87" w:history="1">
+      <w:hyperlink r:id="rId88" w:history="1">
         <w:r>
           <w:rPr>
             <w:rStyle w:val="Hyperlink"/>
@@ -7923,6 +8435,7 @@
           <w:sz w:val="24"/>
           <w:szCs w:val="24"/>
         </w:rPr>
+        <w:lastRenderedPageBreak/>
         <w:t xml:space="preserve">L23 Ordering Officers </w:t>
       </w:r>
       <w:r>
@@ -8195,7 +8708,7 @@
       <w:r>
         <w:t xml:space="preserve">in </w:t>
       </w:r>
-      <w:hyperlink r:id="rId88" w:anchor="P53_9001_a" w:history="1">
+      <w:hyperlink r:id="rId89" w:anchor="P53_9001_a" w:history="1">
         <w:r>
           <w:rPr>
             <w:rStyle w:val="Hyperlink"/>
@@ -8215,7 +8728,15 @@
         <w:pStyle w:val="List3"/>
       </w:pPr>
       <w:r>
-        <w:t>(i) The contracting officer shall present the appointment letter to the DLA ordering officer and provide instructions on authorities and responsibilities. The DLA ordering officer shall sign the appointment letter to signify receipt of instructions and understanding.</w:t>
+        <w:t>(</w:t>
+      </w:r>
+      <w:proofErr w:type="spellStart"/>
+      <w:r>
+        <w:t>i</w:t>
+      </w:r>
+      <w:proofErr w:type="spellEnd"/>
+      <w:r>
+        <w:t>) The contracting officer shall present the appointment letter to the DLA ordering officer and provide instructions on authorities and responsibilities. The DLA ordering officer shall sign the appointment letter to signify receipt of instructions and understanding.</w:t>
       </w:r>
     </w:p>
     <w:p>
@@ -8225,7 +8746,7 @@
       <w:r>
         <w:t xml:space="preserve">(ii) The contracting officer shall include the appointment letter, and training documents, as stated in </w:t>
       </w:r>
-      <w:hyperlink r:id="rId89" w:anchor="P1_603_3_91_f" w:history="1">
+      <w:hyperlink r:id="rId90" w:anchor="P1_603_3_91_f" w:history="1">
         <w:r>
           <w:rPr>
             <w:rStyle w:val="Hyperlink"/>
@@ -8261,7 +8782,15 @@
         <w:pStyle w:val="List2"/>
       </w:pPr>
       <w:r>
-        <w:t>(4) The contracting officer shall notify contractors and other appropriate personnel in writing when an ordering officer’s appointment is terminated or a new ordering officer is appointed prior to completion of the IDC or BPA.</w:t>
+        <w:t xml:space="preserve">(4) The contracting officer shall notify contractors and other appropriate personnel in writing when an ordering officer’s appointment is </w:t>
+      </w:r>
+      <w:proofErr w:type="gramStart"/>
+      <w:r>
+        <w:t>terminated</w:t>
+      </w:r>
+      <w:proofErr w:type="gramEnd"/>
+      <w:r>
+        <w:t xml:space="preserve"> or a new ordering officer is appointed prior to completion of the IDC or BPA.</w:t>
       </w:r>
     </w:p>
     <w:p>
@@ -8285,7 +8814,15 @@
         <w:pStyle w:val="List2"/>
       </w:pPr>
       <w:r>
-        <w:t>(2) DLA ordering officers shall provide to the contracting officer on a monthly basis the list of orders they have issued.</w:t>
+        <w:t xml:space="preserve">(2) DLA ordering officers shall provide to the contracting officer </w:t>
+      </w:r>
+      <w:proofErr w:type="gramStart"/>
+      <w:r>
+        <w:t>on a monthly basis</w:t>
+      </w:r>
+      <w:proofErr w:type="gramEnd"/>
+      <w:r>
+        <w:t xml:space="preserve"> the list of orders they have issued.</w:t>
       </w:r>
     </w:p>
     <w:p>
@@ -8370,6 +8907,7 @@
         <w:pStyle w:val="List2"/>
       </w:pPr>
       <w:r>
+        <w:lastRenderedPageBreak/>
         <w:t>(1) Are DLA employees.</w:t>
       </w:r>
     </w:p>
@@ -8380,7 +8918,7 @@
       <w:r>
         <w:t xml:space="preserve">(2) Have completed, at a minimum, the following continuous learning courses through </w:t>
       </w:r>
-      <w:hyperlink r:id="rId90" w:history="1">
+      <w:hyperlink r:id="rId91" w:history="1">
         <w:r>
           <w:rPr>
             <w:rStyle w:val="Hyperlink"/>
@@ -8395,7 +8933,7 @@
         </w:rPr>
         <w:t xml:space="preserve"> (</w:t>
       </w:r>
-      <w:hyperlink r:id="rId91" w:history="1">
+      <w:hyperlink r:id="rId92" w:history="1">
         <w:r>
           <w:rPr>
             <w:rStyle w:val="Hyperlink"/>
@@ -8416,7 +8954,15 @@
         <w:pStyle w:val="List3"/>
       </w:pPr>
       <w:r>
-        <w:t>(i) CLC005 Simplified Acquisition Procedures.</w:t>
+        <w:t>(</w:t>
+      </w:r>
+      <w:proofErr w:type="spellStart"/>
+      <w:r>
+        <w:t>i</w:t>
+      </w:r>
+      <w:proofErr w:type="spellEnd"/>
+      <w:r>
+        <w:t>) CLC005 Simplified Acquisition Procedures.</w:t>
       </w:r>
     </w:p>
     <w:p>
@@ -8456,7 +9002,15 @@
         <w:pStyle w:val="List3"/>
       </w:pPr>
       <w:r>
-        <w:t>(i) Operate within the scope and limitations of authority delegated and FAR Subparts 3.1 and 3.2.</w:t>
+        <w:t>(</w:t>
+      </w:r>
+      <w:proofErr w:type="spellStart"/>
+      <w:r>
+        <w:t>i</w:t>
+      </w:r>
+      <w:proofErr w:type="spellEnd"/>
+      <w:r>
+        <w:t>) Operate within the scope and limitations of authority delegated and FAR Subparts 3.1 and 3.2.</w:t>
       </w:r>
     </w:p>
     <w:p>
@@ -8487,7 +9041,23 @@
           <w:sz w:val="24"/>
           <w:szCs w:val="24"/>
         </w:rPr>
-        <w:t>(iv) Establish and maintain an official ordering officer file for each IDC and BPA for which they are authorized as an ordering officer; which file shall include, at a minimum, the appointment letter and a spreadsheet listing all orders issued by the ordering officer.</w:t>
+        <w:t xml:space="preserve">(iv) Establish and maintain an official ordering officer file for each IDC and BPA for which they are authorized as an ordering </w:t>
+      </w:r>
+      <w:proofErr w:type="gramStart"/>
+      <w:r>
+        <w:rPr>
+          <w:sz w:val="24"/>
+          <w:szCs w:val="24"/>
+        </w:rPr>
+        <w:t>officer;</w:t>
+      </w:r>
+      <w:proofErr w:type="gramEnd"/>
+      <w:r>
+        <w:rPr>
+          <w:sz w:val="24"/>
+          <w:szCs w:val="24"/>
+        </w:rPr>
+        <w:t xml:space="preserve"> which file shall include, at a minimum, the appointment letter and a spreadsheet listing all orders issued by the ordering officer.</w:t>
       </w:r>
     </w:p>
     <w:p>
@@ -8541,7 +9111,23 @@
           <w:sz w:val="24"/>
           <w:szCs w:val="24"/>
         </w:rPr>
-        <w:t>(i) The sample size shall be sufficient to ensure the ordering officer is satisfactorily performing ordering officer duties.</w:t>
+        <w:t>(</w:t>
+      </w:r>
+      <w:proofErr w:type="spellStart"/>
+      <w:r>
+        <w:rPr>
+          <w:sz w:val="24"/>
+          <w:szCs w:val="24"/>
+        </w:rPr>
+        <w:t>i</w:t>
+      </w:r>
+      <w:proofErr w:type="spellEnd"/>
+      <w:r>
+        <w:rPr>
+          <w:sz w:val="24"/>
+          <w:szCs w:val="24"/>
+        </w:rPr>
+        <w:t>) The sample size shall be sufficient to ensure the ordering officer is satisfactorily performing ordering officer duties.</w:t>
       </w:r>
     </w:p>
     <w:p>
@@ -8589,7 +9175,23 @@
           <w:sz w:val="24"/>
           <w:szCs w:val="24"/>
         </w:rPr>
-        <w:t>(B) Promptly notified the contracting officer when the ordering officer recommended increasing the quantity or dollar value or extending the ordering period to meet emergency requirements, if the contract terms and conditions permit.</w:t>
+        <w:t xml:space="preserve">(B) Promptly notified the contracting officer when the ordering officer recommended increasing the quantity or dollar value or extending the ordering period to meet emergency </w:t>
+      </w:r>
+      <w:proofErr w:type="gramStart"/>
+      <w:r>
+        <w:rPr>
+          <w:sz w:val="24"/>
+          <w:szCs w:val="24"/>
+        </w:rPr>
+        <w:t>requirements, if</w:t>
+      </w:r>
+      <w:proofErr w:type="gramEnd"/>
+      <w:r>
+        <w:rPr>
+          <w:sz w:val="24"/>
+          <w:szCs w:val="24"/>
+        </w:rPr>
+        <w:t xml:space="preserve"> the contract terms and conditions permit.</w:t>
       </w:r>
     </w:p>
     <w:p>
@@ -8684,7 +9286,24 @@
           <w:sz w:val="24"/>
           <w:szCs w:val="24"/>
         </w:rPr>
-        <w:t>(i) An ordering officer exceeds the delegated authority or fails to perform properly within the appointment authority; or</w:t>
+        <w:lastRenderedPageBreak/>
+        <w:t>(</w:t>
+      </w:r>
+      <w:proofErr w:type="spellStart"/>
+      <w:r>
+        <w:rPr>
+          <w:sz w:val="24"/>
+          <w:szCs w:val="24"/>
+        </w:rPr>
+        <w:t>i</w:t>
+      </w:r>
+      <w:proofErr w:type="spellEnd"/>
+      <w:r>
+        <w:rPr>
+          <w:sz w:val="24"/>
+          <w:szCs w:val="24"/>
+        </w:rPr>
+        <w:t>) An ordering officer exceeds the delegated authority or fails to perform properly within the appointment authority; or</w:t>
       </w:r>
     </w:p>
     <w:p>
@@ -8733,7 +9352,25 @@
           <w:iCs/>
           <w:szCs w:val="24"/>
         </w:rPr>
-        <w:t xml:space="preserve">(i) </w:t>
+        <w:t>(</w:t>
+      </w:r>
+      <w:proofErr w:type="spellStart"/>
+      <w:r>
+        <w:rPr>
+          <w:bCs/>
+          <w:iCs/>
+          <w:szCs w:val="24"/>
+        </w:rPr>
+        <w:t>i</w:t>
+      </w:r>
+      <w:proofErr w:type="spellEnd"/>
+      <w:r>
+        <w:rPr>
+          <w:bCs/>
+          <w:iCs/>
+          <w:szCs w:val="24"/>
+        </w:rPr>
+        <w:t xml:space="preserve">) </w:t>
       </w:r>
       <w:r>
         <w:rPr>
@@ -8870,7 +9507,7 @@
         </w:rPr>
         <w:t xml:space="preserve">see </w:t>
       </w:r>
-      <w:hyperlink r:id="rId92" w:anchor="P1_602_2" w:history="1">
+      <w:hyperlink r:id="rId93" w:anchor="P1_602_2" w:history="1">
         <w:r>
           <w:rPr>
             <w:rStyle w:val="Hyperlink"/>
@@ -8904,9 +9541,17 @@
           <w:szCs w:val="24"/>
           <w:lang w:val="en"/>
         </w:rPr>
-        <w:t>1.670 Appointment of property administrators and plant clearance officers.</w:t>
+        <w:t xml:space="preserve">1.670 </w:t>
       </w:r>
       <w:bookmarkEnd w:id="40"/>
+      <w:r>
+        <w:rPr>
+          <w:sz w:val="24"/>
+          <w:szCs w:val="24"/>
+          <w:lang w:val="en"/>
+        </w:rPr>
+        <w:t>Appointment of property administrators and plant clearance officers.</w:t>
+      </w:r>
     </w:p>
     <w:p>
       <w:pPr>
@@ -8941,45 +9586,22 @@
         </w:rPr>
         <w:t xml:space="preserve">appoint Plant Clearance Officers. Property administrator duties are identified in the </w:t>
       </w:r>
-      <w:bookmarkStart w:id="41" w:name="P1_690"/>
-      <w:r>
-        <w:rPr>
-          <w:szCs w:val="24"/>
-        </w:rPr>
-        <w:fldChar w:fldCharType="begin"/>
-      </w:r>
-      <w:r>
-        <w:rPr>
-          <w:szCs w:val="24"/>
-        </w:rPr>
-        <w:instrText>HYPERLINK "https://dodprocurementtoolbox.com/cms/sites/default/files/resources/GFP%20Guidebook%20DEC%20Fomatted%2011122014.pdf"</w:instrText>
-      </w:r>
-      <w:r>
-        <w:rPr>
-          <w:szCs w:val="24"/>
-        </w:rPr>
-        <w:fldChar w:fldCharType="separate"/>
-      </w:r>
-      <w:r>
-        <w:rPr>
-          <w:rStyle w:val="Hyperlink"/>
-          <w:szCs w:val="24"/>
-        </w:rPr>
-        <w:t>DoD Guidebook for Contract Property Administration, dated DoD Guidebook for Contract Property Administration, dated December 2014</w:t>
-      </w:r>
-      <w:r>
-        <w:rPr>
-          <w:szCs w:val="24"/>
-        </w:rPr>
-        <w:fldChar w:fldCharType="end"/>
-      </w:r>
+      <w:hyperlink r:id="rId94" w:history="1">
+        <w:r>
+          <w:rPr>
+            <w:rStyle w:val="Hyperlink"/>
+            <w:szCs w:val="24"/>
+          </w:rPr>
+          <w:t>DoD Guidebook for Contract Property Administration, dated DoD Guidebook for Contract Property Administration, dated December 2014</w:t>
+        </w:r>
+      </w:hyperlink>
       <w:r>
         <w:rPr>
           <w:szCs w:val="24"/>
         </w:rPr>
         <w:t xml:space="preserve"> (</w:t>
       </w:r>
-      <w:hyperlink r:id="rId93" w:history="1">
+      <w:hyperlink r:id="rId95" w:history="1">
         <w:r>
           <w:rPr>
             <w:rStyle w:val="Hyperlink"/>
@@ -9004,12 +9626,13 @@
           <w:szCs w:val="24"/>
         </w:rPr>
       </w:pPr>
-      <w:r>
-        <w:rPr>
-          <w:sz w:val="24"/>
-          <w:szCs w:val="24"/>
-        </w:rPr>
-        <w:t xml:space="preserve">1.690 </w:t>
+      <w:bookmarkStart w:id="41" w:name="P1_690"/>
+      <w:r>
+        <w:rPr>
+          <w:sz w:val="24"/>
+          <w:szCs w:val="24"/>
+        </w:rPr>
+        <w:t>1.690</w:t>
       </w:r>
       <w:bookmarkEnd w:id="41"/>
       <w:r>
@@ -9017,7 +9640,7 @@
           <w:sz w:val="24"/>
           <w:szCs w:val="24"/>
         </w:rPr>
-        <w:t>Contract clearance and oversight.</w:t>
+        <w:t xml:space="preserve"> Contract clearance and oversight.</w:t>
       </w:r>
     </w:p>
     <w:p>
@@ -9152,6 +9775,7 @@
         <w:rPr>
           <w:szCs w:val="24"/>
         </w:rPr>
+        <w:lastRenderedPageBreak/>
         <w:t xml:space="preserve">(e) Clearance authority for the acquisition of services up to $250M is the HCA. </w:t>
       </w:r>
       <w:r>
@@ -9325,7 +9949,7 @@
         </w:rPr>
         <w:t xml:space="preserve">(a) Major Subordinate Commands (MSCs) shall use the </w:t>
       </w:r>
-      <w:hyperlink r:id="rId94" w:history="1">
+      <w:hyperlink r:id="rId96" w:history="1">
         <w:r>
           <w:rPr>
             <w:rStyle w:val="Hyperlink"/>
@@ -9340,7 +9964,7 @@
         </w:rPr>
         <w:t xml:space="preserve"> (</w:t>
       </w:r>
-      <w:hyperlink r:id="rId95" w:history="1">
+      <w:hyperlink r:id="rId97" w:history="1">
         <w:r>
           <w:rPr>
             <w:rStyle w:val="Hyperlink"/>
@@ -9375,7 +9999,21 @@
         <w:rPr>
           <w:bCs/>
         </w:rPr>
-        <w:t>(c) The MSC who is leading the strategic solution to conduct the analysis shall coordinate with the other MSCs, and obtain approval from the Enterprise Operations Planning Council prior to approval of the acquisition strategy.</w:t>
+        <w:t xml:space="preserve">(c) The MSC who is leading the strategic solution to conduct the analysis shall coordinate with the other </w:t>
+      </w:r>
+      <w:proofErr w:type="gramStart"/>
+      <w:r>
+        <w:rPr>
+          <w:bCs/>
+        </w:rPr>
+        <w:t>MSCs, and</w:t>
+      </w:r>
+      <w:proofErr w:type="gramEnd"/>
+      <w:r>
+        <w:rPr>
+          <w:bCs/>
+        </w:rPr>
+        <w:t xml:space="preserve"> obtain approval from the Enterprise Operations Planning Council prior to approval of the acquisition strategy.</w:t>
       </w:r>
     </w:p>
     <w:p>
@@ -9400,7 +10038,7 @@
         </w:rPr>
         <w:t xml:space="preserve"> (see </w:t>
       </w:r>
-      <w:hyperlink r:id="rId96" w:anchor="P1_690_5" w:history="1">
+      <w:hyperlink r:id="rId98" w:anchor="P1_690_5" w:history="1">
         <w:r>
           <w:rPr>
             <w:rStyle w:val="Hyperlink"/>
@@ -9462,7 +10100,7 @@
         </w:rPr>
         <w:t xml:space="preserve">(b) Procuring organizations shall report forecasted strategic contracts as defined in DLAD </w:t>
       </w:r>
-      <w:hyperlink r:id="rId97" w:anchor="P2_101" w:history="1">
+      <w:hyperlink r:id="rId99" w:anchor="P2_101" w:history="1">
         <w:r>
           <w:rPr>
             <w:rStyle w:val="Hyperlink"/>
@@ -9522,7 +10160,7 @@
         </w:rPr>
         <w:t xml:space="preserve">Acquisition Strategy Review Panels (ASRPs) and Integrated Acquisition Review Boards (IARBs) for strategic contracts (see definitions in </w:t>
       </w:r>
-      <w:hyperlink r:id="rId98" w:anchor="P2_101" w:history="1">
+      <w:hyperlink r:id="rId100" w:anchor="P2_101" w:history="1">
         <w:r>
           <w:rPr>
             <w:rStyle w:val="Hyperlink"/>
@@ -9584,7 +10222,7 @@
         </w:rPr>
         <w:t xml:space="preserve">In accordance with </w:t>
       </w:r>
-      <w:hyperlink r:id="rId99" w:history="1">
+      <w:hyperlink r:id="rId101" w:history="1">
         <w:r>
           <w:rPr>
             <w:rStyle w:val="Hyperlink"/>
@@ -9603,7 +10241,7 @@
         </w:rPr>
         <w:t xml:space="preserve"> (</w:t>
       </w:r>
-      <w:hyperlink r:id="rId100" w:history="1">
+      <w:hyperlink r:id="rId102" w:history="1">
         <w:r>
           <w:rPr>
             <w:rStyle w:val="Hyperlink"/>
@@ -9664,13 +10302,21 @@
         </w:rPr>
         <w:t xml:space="preserve">(c) Include in BCAs for services an independent government cost estimate (IGCE) in accordance with guidance at </w:t>
       </w:r>
-      <w:hyperlink r:id="rId101" w:history="1">
+      <w:hyperlink r:id="rId103" w:history="1">
         <w:r>
           <w:rPr>
             <w:rStyle w:val="Hyperlink"/>
             <w:szCs w:val="24"/>
           </w:rPr>
-          <w:t>DoD Independent Government Cost Estimate (IGCE) Handbook for Services Acquisition</w:t>
+          <w:t xml:space="preserve">DoD Independent Government Cost Estimate (IGCE) Handbook for Services </w:t>
+        </w:r>
+        <w:r>
+          <w:rPr>
+            <w:rStyle w:val="Hyperlink"/>
+            <w:szCs w:val="24"/>
+          </w:rPr>
+          <w:lastRenderedPageBreak/>
+          <w:t>Acquisition</w:t>
         </w:r>
       </w:hyperlink>
       <w:r>
@@ -9687,7 +10333,7 @@
         </w:rPr>
         <w:t>(</w:t>
       </w:r>
-      <w:hyperlink r:id="rId102" w:history="1">
+      <w:hyperlink r:id="rId104" w:history="1">
         <w:r>
           <w:rPr>
             <w:rStyle w:val="Hyperlink"/>
@@ -9811,8 +10457,18 @@
           <w:sz w:val="24"/>
           <w:szCs w:val="24"/>
         </w:rPr>
-        <w:t>(1) DLA Contracting Services Office -- Philadelphia – $700,000;</w:t>
-      </w:r>
+        <w:t xml:space="preserve">(1) DLA Contracting Services Office -- Philadelphia – </w:t>
+      </w:r>
+      <w:proofErr w:type="gramStart"/>
+      <w:r>
+        <w:rPr>
+          <w:snapToGrid w:val="0"/>
+          <w:sz w:val="24"/>
+          <w:szCs w:val="24"/>
+        </w:rPr>
+        <w:t>$700,000;</w:t>
+      </w:r>
+      <w:proofErr w:type="gramEnd"/>
     </w:p>
     <w:p>
       <w:pPr>
@@ -9844,8 +10500,18 @@
           <w:sz w:val="24"/>
           <w:szCs w:val="24"/>
         </w:rPr>
-        <w:t>DLA Contracting Services Office – Other – $500,000;</w:t>
-      </w:r>
+        <w:t xml:space="preserve">DLA Contracting Services Office – Other – </w:t>
+      </w:r>
+      <w:proofErr w:type="gramStart"/>
+      <w:r>
+        <w:rPr>
+          <w:snapToGrid w:val="0"/>
+          <w:sz w:val="24"/>
+          <w:szCs w:val="24"/>
+        </w:rPr>
+        <w:t>$500,000;</w:t>
+      </w:r>
+      <w:proofErr w:type="gramEnd"/>
     </w:p>
     <w:p>
       <w:pPr>
@@ -9860,8 +10526,18 @@
           <w:sz w:val="24"/>
           <w:szCs w:val="24"/>
         </w:rPr>
-        <w:t>(3) DLA Disposition Services - $700,000;</w:t>
-      </w:r>
+        <w:t xml:space="preserve">(3) DLA Disposition Services - </w:t>
+      </w:r>
+      <w:proofErr w:type="gramStart"/>
+      <w:r>
+        <w:rPr>
+          <w:snapToGrid w:val="0"/>
+          <w:sz w:val="24"/>
+          <w:szCs w:val="24"/>
+        </w:rPr>
+        <w:t>$700,000;</w:t>
+      </w:r>
+      <w:proofErr w:type="gramEnd"/>
     </w:p>
     <w:p>
       <w:pPr>
@@ -9876,8 +10552,18 @@
           <w:sz w:val="24"/>
           <w:szCs w:val="24"/>
         </w:rPr>
-        <w:t>(4) DLA Distribution - $1 million;</w:t>
-      </w:r>
+        <w:t xml:space="preserve">(4) DLA Distribution - $1 </w:t>
+      </w:r>
+      <w:proofErr w:type="gramStart"/>
+      <w:r>
+        <w:rPr>
+          <w:snapToGrid w:val="0"/>
+          <w:sz w:val="24"/>
+          <w:szCs w:val="24"/>
+        </w:rPr>
+        <w:t>million;</w:t>
+      </w:r>
+      <w:proofErr w:type="gramEnd"/>
     </w:p>
     <w:p>
       <w:pPr>
@@ -9922,7 +10608,23 @@
           <w:sz w:val="24"/>
           <w:szCs w:val="24"/>
         </w:rPr>
-        <w:t>(1) Solicitation packages, including solicitation documents (e.g., RFP, RFQ) with SOW/PWS/SOO, acquisition plans, source selection plans, justifications and approvals/limited source justifications, required determinations and findings, and related documents; and</w:t>
+        <w:t xml:space="preserve">(1) Solicitation packages, including solicitation documents (e.g., RFP, RFQ) with SOW/PWS/SOO, acquisition plans, source selection plans, </w:t>
+      </w:r>
+      <w:proofErr w:type="gramStart"/>
+      <w:r>
+        <w:rPr>
+          <w:sz w:val="24"/>
+          <w:szCs w:val="24"/>
+        </w:rPr>
+        <w:t>justifications</w:t>
+      </w:r>
+      <w:proofErr w:type="gramEnd"/>
+      <w:r>
+        <w:rPr>
+          <w:sz w:val="24"/>
+          <w:szCs w:val="24"/>
+        </w:rPr>
+        <w:t xml:space="preserve"> and approvals/limited source justifications, required determinations and findings, and related documents; and</w:t>
       </w:r>
     </w:p>
     <w:p>
@@ -9934,7 +10636,23 @@
           <w:sz w:val="24"/>
           <w:szCs w:val="24"/>
         </w:rPr>
-        <w:t>(2) Negotiation and preaward documents for best value awards, including competitive range determinations and award documentation (e.g., price negotiation memorandum and source selection decision document).</w:t>
+        <w:t xml:space="preserve">(2) Negotiation and </w:t>
+      </w:r>
+      <w:proofErr w:type="spellStart"/>
+      <w:r>
+        <w:rPr>
+          <w:sz w:val="24"/>
+          <w:szCs w:val="24"/>
+        </w:rPr>
+        <w:t>preaward</w:t>
+      </w:r>
+      <w:proofErr w:type="spellEnd"/>
+      <w:r>
+        <w:rPr>
+          <w:sz w:val="24"/>
+          <w:szCs w:val="24"/>
+        </w:rPr>
+        <w:t xml:space="preserve"> documents for best value awards, including competitive range determinations and award documentation (e.g., price negotiation memorandum and source selection decision document).</w:t>
       </w:r>
     </w:p>
     <w:p>
@@ -9973,7 +10691,15 @@
           <w:sz w:val="24"/>
           <w:szCs w:val="24"/>
         </w:rPr>
-        <w:t>(2) In the preparation of procurement notes, provisions, or clauses that are not in the FAR, DFARS, or DLAD, and are not required to be approved by DLA Acquisition, which are to be contained in solicitations, including all DLA EPA clauses and revisions to EPA clauses; prior to taking action to resolve any instance of defective cost or pricing data or false claim; and on any questionable legal areas in acquisitions, such as the preparation and/or execution of contractual documents.</w:t>
+        <w:t xml:space="preserve">(2) In the preparation of procurement notes, provisions, or clauses that are not in the FAR, DFARS, or DLAD, and are not required to be approved by DLA Acquisition, which are to be contained in solicitations, including all DLA EPA clauses and revisions to EPA clauses; prior to taking action to resolve any instance of defective cost or pricing data or false claim; and on </w:t>
+      </w:r>
+      <w:r>
+        <w:rPr>
+          <w:sz w:val="24"/>
+          <w:szCs w:val="24"/>
+        </w:rPr>
+        <w:lastRenderedPageBreak/>
+        <w:t>any questionable legal areas in acquisitions, such as the preparation and/or execution of contractual documents.</w:t>
       </w:r>
     </w:p>
     <w:p>
@@ -10001,14 +10727,32 @@
           <w:sz w:val="24"/>
           <w:szCs w:val="24"/>
         </w:rPr>
-        <w:t>(i) Justifications and approvals/limited source justifications/brand name justifications for exceptions to fair opportunity for contract actions valued over the SAT</w:t>
-      </w:r>
+        <w:t>(</w:t>
+      </w:r>
+      <w:proofErr w:type="spellStart"/>
       <w:r>
         <w:rPr>
           <w:snapToGrid w:val="0"/>
           <w:sz w:val="24"/>
           <w:szCs w:val="24"/>
         </w:rPr>
+        <w:t>i</w:t>
+      </w:r>
+      <w:proofErr w:type="spellEnd"/>
+      <w:r>
+        <w:rPr>
+          <w:snapToGrid w:val="0"/>
+          <w:sz w:val="24"/>
+          <w:szCs w:val="24"/>
+        </w:rPr>
+        <w:t>) Justifications and approvals/limited source justifications/brand name justifications for exceptions to fair opportunity for contract actions valued over the SAT</w:t>
+      </w:r>
+      <w:r>
+        <w:rPr>
+          <w:snapToGrid w:val="0"/>
+          <w:sz w:val="24"/>
+          <w:szCs w:val="24"/>
+        </w:rPr>
         <w:t xml:space="preserve"> </w:t>
       </w:r>
       <w:r>
@@ -10032,8 +10776,18 @@
           <w:sz w:val="24"/>
           <w:szCs w:val="24"/>
         </w:rPr>
-        <w:t>quired to be made publicly available;</w:t>
-      </w:r>
+        <w:t xml:space="preserve">quired to be made publicly </w:t>
+      </w:r>
+      <w:proofErr w:type="gramStart"/>
+      <w:r>
+        <w:rPr>
+          <w:snapToGrid w:val="0"/>
+          <w:sz w:val="24"/>
+          <w:szCs w:val="24"/>
+        </w:rPr>
+        <w:t>available;</w:t>
+      </w:r>
+      <w:proofErr w:type="gramEnd"/>
     </w:p>
     <w:p>
       <w:pPr>
@@ -10048,8 +10802,18 @@
           <w:sz w:val="24"/>
           <w:szCs w:val="24"/>
         </w:rPr>
-        <w:t>(ii) Non-responsibility determinations (FAR Subpart 9.1);</w:t>
-      </w:r>
+        <w:t>(ii) Non-responsibility determinations (FAR Subpart 9.1</w:t>
+      </w:r>
+      <w:proofErr w:type="gramStart"/>
+      <w:r>
+        <w:rPr>
+          <w:snapToGrid w:val="0"/>
+          <w:sz w:val="24"/>
+          <w:szCs w:val="24"/>
+        </w:rPr>
+        <w:t>);</w:t>
+      </w:r>
+      <w:proofErr w:type="gramEnd"/>
     </w:p>
     <w:p>
       <w:pPr>
@@ -10064,8 +10828,18 @@
           <w:sz w:val="24"/>
           <w:szCs w:val="24"/>
         </w:rPr>
-        <w:t>(iii) Waivers to tailor commercial clauses (FAR 12.302);</w:t>
-      </w:r>
+        <w:t>(iii) Waivers to tailor commercial clauses (FAR 12.302</w:t>
+      </w:r>
+      <w:proofErr w:type="gramStart"/>
+      <w:r>
+        <w:rPr>
+          <w:snapToGrid w:val="0"/>
+          <w:sz w:val="24"/>
+          <w:szCs w:val="24"/>
+        </w:rPr>
+        <w:t>);</w:t>
+      </w:r>
+      <w:proofErr w:type="gramEnd"/>
     </w:p>
     <w:p>
       <w:pPr>
@@ -10080,8 +10854,18 @@
           <w:sz w:val="24"/>
           <w:szCs w:val="24"/>
         </w:rPr>
-        <w:t>(iv) Offeror-proposed terms and conditions or exceptions to solicitation requirements;</w:t>
-      </w:r>
+        <w:t xml:space="preserve">(iv) Offeror-proposed terms and conditions or exceptions to solicitation </w:t>
+      </w:r>
+      <w:proofErr w:type="gramStart"/>
+      <w:r>
+        <w:rPr>
+          <w:snapToGrid w:val="0"/>
+          <w:sz w:val="24"/>
+          <w:szCs w:val="24"/>
+        </w:rPr>
+        <w:t>requirements;</w:t>
+      </w:r>
+      <w:proofErr w:type="gramEnd"/>
     </w:p>
     <w:p>
       <w:pPr>
@@ -10096,8 +10880,18 @@
           <w:sz w:val="24"/>
           <w:szCs w:val="24"/>
         </w:rPr>
-        <w:t>(v) Late offer determinations (FAR 15.208);</w:t>
-      </w:r>
+        <w:t>(v) Late offer determinations (FAR 15.208</w:t>
+      </w:r>
+      <w:proofErr w:type="gramStart"/>
+      <w:r>
+        <w:rPr>
+          <w:snapToGrid w:val="0"/>
+          <w:sz w:val="24"/>
+          <w:szCs w:val="24"/>
+        </w:rPr>
+        <w:t>);</w:t>
+      </w:r>
+      <w:proofErr w:type="gramEnd"/>
     </w:p>
     <w:p>
       <w:pPr>
@@ -10112,8 +10906,18 @@
           <w:sz w:val="24"/>
           <w:szCs w:val="24"/>
         </w:rPr>
-        <w:t>(vi) Bundling and/or consolidation memoranda;</w:t>
-      </w:r>
+        <w:t xml:space="preserve">(vi) Bundling and/or consolidation </w:t>
+      </w:r>
+      <w:proofErr w:type="gramStart"/>
+      <w:r>
+        <w:rPr>
+          <w:snapToGrid w:val="0"/>
+          <w:sz w:val="24"/>
+          <w:szCs w:val="24"/>
+        </w:rPr>
+        <w:t>memoranda;</w:t>
+      </w:r>
+      <w:proofErr w:type="gramEnd"/>
     </w:p>
     <w:p>
       <w:pPr>
@@ -10128,8 +10932,18 @@
           <w:sz w:val="24"/>
           <w:szCs w:val="24"/>
         </w:rPr>
-        <w:t>(vii) Mistake in bid/offer type issues;</w:t>
-      </w:r>
+        <w:t xml:space="preserve">(vii) Mistake in bid/offer type </w:t>
+      </w:r>
+      <w:proofErr w:type="gramStart"/>
+      <w:r>
+        <w:rPr>
+          <w:snapToGrid w:val="0"/>
+          <w:sz w:val="24"/>
+          <w:szCs w:val="24"/>
+        </w:rPr>
+        <w:t>issues;</w:t>
+      </w:r>
+      <w:proofErr w:type="gramEnd"/>
     </w:p>
     <w:p>
       <w:pPr>
@@ -10144,8 +10958,18 @@
           <w:sz w:val="24"/>
           <w:szCs w:val="24"/>
         </w:rPr>
-        <w:t>(viii) Multi-year contract determinations (see FAR Subpart 17.1);</w:t>
-      </w:r>
+        <w:t>(viii) Multi-year contract determinations (see FAR Subpart 17.1</w:t>
+      </w:r>
+      <w:proofErr w:type="gramStart"/>
+      <w:r>
+        <w:rPr>
+          <w:snapToGrid w:val="0"/>
+          <w:sz w:val="24"/>
+          <w:szCs w:val="24"/>
+        </w:rPr>
+        <w:t>);</w:t>
+      </w:r>
+      <w:proofErr w:type="gramEnd"/>
     </w:p>
     <w:p>
       <w:pPr>
@@ -10160,8 +10984,18 @@
           <w:sz w:val="24"/>
           <w:szCs w:val="24"/>
         </w:rPr>
-        <w:t>(ix) Waivers of certified cost or pricing data requirements;</w:t>
-      </w:r>
+        <w:t xml:space="preserve">(ix) Waivers of certified cost or pricing data </w:t>
+      </w:r>
+      <w:proofErr w:type="gramStart"/>
+      <w:r>
+        <w:rPr>
+          <w:snapToGrid w:val="0"/>
+          <w:sz w:val="24"/>
+          <w:szCs w:val="24"/>
+        </w:rPr>
+        <w:t>requirements;</w:t>
+      </w:r>
+      <w:proofErr w:type="gramEnd"/>
     </w:p>
     <w:p>
       <w:pPr>
@@ -10176,8 +11010,18 @@
           <w:sz w:val="24"/>
           <w:szCs w:val="24"/>
         </w:rPr>
-        <w:t>(x) Cost Accounting Standards issues to include waivers;</w:t>
-      </w:r>
+        <w:t xml:space="preserve">(x) Cost Accounting Standards issues to include </w:t>
+      </w:r>
+      <w:proofErr w:type="gramStart"/>
+      <w:r>
+        <w:rPr>
+          <w:snapToGrid w:val="0"/>
+          <w:sz w:val="24"/>
+          <w:szCs w:val="24"/>
+        </w:rPr>
+        <w:t>waivers;</w:t>
+      </w:r>
+      <w:proofErr w:type="gramEnd"/>
     </w:p>
     <w:p>
       <w:pPr>
@@ -10192,8 +11036,18 @@
           <w:sz w:val="24"/>
           <w:szCs w:val="24"/>
         </w:rPr>
-        <w:t>(xi) Buy American Act, Balance of Payments Program, and/or Trade Agreements Act waivers;</w:t>
-      </w:r>
+        <w:t xml:space="preserve">(xi) Buy American Act, Balance of Payments Program, and/or Trade Agreements Act </w:t>
+      </w:r>
+      <w:proofErr w:type="gramStart"/>
+      <w:r>
+        <w:rPr>
+          <w:snapToGrid w:val="0"/>
+          <w:sz w:val="24"/>
+          <w:szCs w:val="24"/>
+        </w:rPr>
+        <w:t>waivers;</w:t>
+      </w:r>
+      <w:proofErr w:type="gramEnd"/>
     </w:p>
     <w:p>
       <w:pPr>
@@ -10208,8 +11062,18 @@
           <w:sz w:val="24"/>
           <w:szCs w:val="24"/>
         </w:rPr>
-        <w:t>(xii) No-cost contracts;</w:t>
-      </w:r>
+        <w:t xml:space="preserve">(xii) No-cost </w:t>
+      </w:r>
+      <w:proofErr w:type="gramStart"/>
+      <w:r>
+        <w:rPr>
+          <w:snapToGrid w:val="0"/>
+          <w:sz w:val="24"/>
+          <w:szCs w:val="24"/>
+        </w:rPr>
+        <w:t>contracts;</w:t>
+      </w:r>
+      <w:proofErr w:type="gramEnd"/>
     </w:p>
     <w:p>
       <w:pPr>
@@ -10224,8 +11088,36 @@
           <w:sz w:val="24"/>
           <w:szCs w:val="24"/>
         </w:rPr>
-        <w:t>(xiii) Letter contracts and other undefinitized contract actions (see Subpart 17.74);</w:t>
-      </w:r>
+        <w:t xml:space="preserve">(xiii) Letter contracts and other </w:t>
+      </w:r>
+      <w:proofErr w:type="spellStart"/>
+      <w:r>
+        <w:rPr>
+          <w:snapToGrid w:val="0"/>
+          <w:sz w:val="24"/>
+          <w:szCs w:val="24"/>
+        </w:rPr>
+        <w:t>undefinitized</w:t>
+      </w:r>
+      <w:proofErr w:type="spellEnd"/>
+      <w:r>
+        <w:rPr>
+          <w:snapToGrid w:val="0"/>
+          <w:sz w:val="24"/>
+          <w:szCs w:val="24"/>
+        </w:rPr>
+        <w:t xml:space="preserve"> contract actions (see Subpart 17.74</w:t>
+      </w:r>
+      <w:proofErr w:type="gramStart"/>
+      <w:r>
+        <w:rPr>
+          <w:snapToGrid w:val="0"/>
+          <w:sz w:val="24"/>
+          <w:szCs w:val="24"/>
+        </w:rPr>
+        <w:t>);</w:t>
+      </w:r>
+      <w:proofErr w:type="gramEnd"/>
     </w:p>
     <w:p>
       <w:pPr>
@@ -10240,8 +11132,18 @@
           <w:sz w:val="24"/>
           <w:szCs w:val="24"/>
         </w:rPr>
-        <w:t>(xiv) Solicitation and award of non-firm-fixed price and non-fixed price with EPA type contracts/orders valued over the SAT;</w:t>
-      </w:r>
+        <w:t xml:space="preserve">(xiv) Solicitation and award of non-firm-fixed price and non-fixed price with EPA type contracts/orders valued over the </w:t>
+      </w:r>
+      <w:proofErr w:type="gramStart"/>
+      <w:r>
+        <w:rPr>
+          <w:snapToGrid w:val="0"/>
+          <w:sz w:val="24"/>
+          <w:szCs w:val="24"/>
+        </w:rPr>
+        <w:t>SAT;</w:t>
+      </w:r>
+      <w:proofErr w:type="gramEnd"/>
     </w:p>
     <w:p>
       <w:pPr>
@@ -10256,8 +11158,18 @@
           <w:sz w:val="24"/>
           <w:szCs w:val="24"/>
         </w:rPr>
-        <w:t>(xv) Procurements valued over the SAT using non-DOD contracts (direct or assisted);</w:t>
-      </w:r>
+        <w:t>(xv) Procurements valued over the SAT using non-DOD contracts (direct or assisted</w:t>
+      </w:r>
+      <w:proofErr w:type="gramStart"/>
+      <w:r>
+        <w:rPr>
+          <w:snapToGrid w:val="0"/>
+          <w:sz w:val="24"/>
+          <w:szCs w:val="24"/>
+        </w:rPr>
+        <w:t>);</w:t>
+      </w:r>
+      <w:proofErr w:type="gramEnd"/>
     </w:p>
     <w:p>
       <w:pPr>
@@ -10272,8 +11184,18 @@
           <w:sz w:val="24"/>
           <w:szCs w:val="24"/>
         </w:rPr>
-        <w:t>(xvi) Equipment or vehicle leases valued over the SAT;</w:t>
-      </w:r>
+        <w:t xml:space="preserve">(xvi) Equipment or vehicle leases valued over the </w:t>
+      </w:r>
+      <w:proofErr w:type="gramStart"/>
+      <w:r>
+        <w:rPr>
+          <w:snapToGrid w:val="0"/>
+          <w:sz w:val="24"/>
+          <w:szCs w:val="24"/>
+        </w:rPr>
+        <w:t>SAT;</w:t>
+      </w:r>
+      <w:proofErr w:type="gramEnd"/>
     </w:p>
     <w:p>
       <w:pPr>
@@ -10288,8 +11210,18 @@
           <w:sz w:val="24"/>
           <w:szCs w:val="24"/>
         </w:rPr>
-        <w:t>(xvii) Advance payments and contract financing (see FAR Subparts 32.1 through 32.5, and 32.10);</w:t>
-      </w:r>
+        <w:t>(xvii) Advance payments and contract financing (see FAR Subparts 32.1 through 32.5, and 32.10</w:t>
+      </w:r>
+      <w:proofErr w:type="gramStart"/>
+      <w:r>
+        <w:rPr>
+          <w:snapToGrid w:val="0"/>
+          <w:sz w:val="24"/>
+          <w:szCs w:val="24"/>
+        </w:rPr>
+        <w:t>);</w:t>
+      </w:r>
+      <w:proofErr w:type="gramEnd"/>
     </w:p>
     <w:p>
       <w:pPr>
@@ -10323,8 +11255,17 @@
           <w:sz w:val="24"/>
           <w:szCs w:val="24"/>
         </w:rPr>
-        <w:t>SAT (valued over $2 million for DCSO – Philadelphia);</w:t>
-      </w:r>
+        <w:t>SAT (valued over $2 million for DCSO – Philadelphia</w:t>
+      </w:r>
+      <w:proofErr w:type="gramStart"/>
+      <w:r>
+        <w:rPr>
+          <w:sz w:val="24"/>
+          <w:szCs w:val="24"/>
+        </w:rPr>
+        <w:t>);</w:t>
+      </w:r>
+      <w:proofErr w:type="gramEnd"/>
     </w:p>
     <w:p>
       <w:pPr>
@@ -10350,8 +11291,17 @@
           <w:sz w:val="24"/>
           <w:szCs w:val="24"/>
         </w:rPr>
-        <w:t>(A) Protests of small business size status and representations for all Small Business Administration (SBA) programs (FAR Subpart 19.3);</w:t>
-      </w:r>
+        <w:t>(A) Protests of small business size status and representations for all Small Business Administration (SBA) programs (FAR Subpart 19.3</w:t>
+      </w:r>
+      <w:proofErr w:type="gramStart"/>
+      <w:r>
+        <w:rPr>
+          <w:sz w:val="24"/>
+          <w:szCs w:val="24"/>
+        </w:rPr>
+        <w:t>);</w:t>
+      </w:r>
+      <w:proofErr w:type="gramEnd"/>
     </w:p>
     <w:p>
       <w:pPr>
@@ -10362,8 +11312,17 @@
           <w:sz w:val="24"/>
           <w:szCs w:val="24"/>
         </w:rPr>
-        <w:t>(B) Disagreements with the SBA regarding small business set-asides or bundling or consolidation issues (FAR Subpart 19.5; FAR Subpart 7.1);</w:t>
-      </w:r>
+        <w:t>(B) Disagreements with the SBA regarding small business set-asides or bundling or consolidation issues (FAR Subpart 19.5; FAR Subpart 7.1</w:t>
+      </w:r>
+      <w:proofErr w:type="gramStart"/>
+      <w:r>
+        <w:rPr>
+          <w:sz w:val="24"/>
+          <w:szCs w:val="24"/>
+        </w:rPr>
+        <w:t>);</w:t>
+      </w:r>
+      <w:proofErr w:type="gramEnd"/>
     </w:p>
     <w:p>
       <w:pPr>
@@ -10374,8 +11333,17 @@
           <w:sz w:val="24"/>
           <w:szCs w:val="24"/>
         </w:rPr>
-        <w:t>(C) Certificate of Competency referrals to the SBA (FAR Subpart 19.6);</w:t>
-      </w:r>
+        <w:t>(C) Certificate of Competency referrals to the SBA (FAR Subpart 19.6</w:t>
+      </w:r>
+      <w:proofErr w:type="gramStart"/>
+      <w:r>
+        <w:rPr>
+          <w:sz w:val="24"/>
+          <w:szCs w:val="24"/>
+        </w:rPr>
+        <w:t>);</w:t>
+      </w:r>
+      <w:proofErr w:type="gramEnd"/>
     </w:p>
     <w:p>
       <w:pPr>
@@ -10386,8 +11354,17 @@
           <w:sz w:val="24"/>
           <w:szCs w:val="24"/>
         </w:rPr>
-        <w:t>(D) Disagreements with the SBA regarding any aspect of the Section 8(a) program (FAR Subpart 19.8);</w:t>
-      </w:r>
+        <w:t>(D) Disagreements with the SBA regarding any aspect of the Section 8(a) program (FAR Subpart 19.8</w:t>
+      </w:r>
+      <w:proofErr w:type="gramStart"/>
+      <w:r>
+        <w:rPr>
+          <w:sz w:val="24"/>
+          <w:szCs w:val="24"/>
+        </w:rPr>
+        <w:t>);</w:t>
+      </w:r>
+      <w:proofErr w:type="gramEnd"/>
     </w:p>
     <w:p>
       <w:pPr>
@@ -10398,8 +11375,17 @@
           <w:sz w:val="24"/>
           <w:szCs w:val="24"/>
         </w:rPr>
-        <w:t>(E) SDVOSB matters (FAR Subpart 19.14);</w:t>
-      </w:r>
+        <w:t>(E) SDVOSB matters (FAR Subpart 19.14</w:t>
+      </w:r>
+      <w:proofErr w:type="gramStart"/>
+      <w:r>
+        <w:rPr>
+          <w:sz w:val="24"/>
+          <w:szCs w:val="24"/>
+        </w:rPr>
+        <w:t>);</w:t>
+      </w:r>
+      <w:proofErr w:type="gramEnd"/>
     </w:p>
     <w:p>
       <w:pPr>
@@ -10414,8 +11400,18 @@
           <w:sz w:val="24"/>
           <w:szCs w:val="24"/>
         </w:rPr>
-        <w:t>(xx) Tax matters and negotiations, including foreign taxes and exemptions (FAR Part 29);</w:t>
-      </w:r>
+        <w:t>(xx) Tax matters and negotiations, including foreign taxes and exemptions (FAR Part 29</w:t>
+      </w:r>
+      <w:proofErr w:type="gramStart"/>
+      <w:r>
+        <w:rPr>
+          <w:snapToGrid w:val="0"/>
+          <w:sz w:val="24"/>
+          <w:szCs w:val="24"/>
+        </w:rPr>
+        <w:t>);</w:t>
+      </w:r>
+      <w:proofErr w:type="gramEnd"/>
     </w:p>
     <w:p>
       <w:pPr>
@@ -10430,8 +11426,18 @@
           <w:sz w:val="24"/>
           <w:szCs w:val="24"/>
         </w:rPr>
-        <w:t>(xxi) Assignment of claims (FAR Subpart 32.8);</w:t>
-      </w:r>
+        <w:t>(xxi) Assignment of claims (FAR Subpart 32.8</w:t>
+      </w:r>
+      <w:proofErr w:type="gramStart"/>
+      <w:r>
+        <w:rPr>
+          <w:snapToGrid w:val="0"/>
+          <w:sz w:val="24"/>
+          <w:szCs w:val="24"/>
+        </w:rPr>
+        <w:t>);</w:t>
+      </w:r>
+      <w:proofErr w:type="gramEnd"/>
     </w:p>
     <w:p>
       <w:pPr>
@@ -10446,8 +11452,18 @@
           <w:sz w:val="24"/>
           <w:szCs w:val="24"/>
         </w:rPr>
-        <w:t>(xxii) Requests from non-DLA activities and agencies for contracting support or by other countries for support under Acquisition and Cross-Servicing Agreements (ACSA) or Fuel Support Agreements;</w:t>
-      </w:r>
+        <w:t xml:space="preserve">(xxii) Requests from non-DLA activities and agencies for contracting support or by other countries for support under Acquisition and Cross-Servicing Agreements (ACSA) or Fuel Support </w:t>
+      </w:r>
+      <w:proofErr w:type="gramStart"/>
+      <w:r>
+        <w:rPr>
+          <w:snapToGrid w:val="0"/>
+          <w:sz w:val="24"/>
+          <w:szCs w:val="24"/>
+        </w:rPr>
+        <w:t>Agreements;</w:t>
+      </w:r>
+      <w:proofErr w:type="gramEnd"/>
     </w:p>
     <w:p>
       <w:pPr>
@@ -10462,8 +11478,18 @@
           <w:sz w:val="24"/>
           <w:szCs w:val="24"/>
         </w:rPr>
-        <w:t>(xxiii) Revisions and additions to procurement policy;</w:t>
-      </w:r>
+        <w:t xml:space="preserve">(xxiii) Revisions and additions to procurement </w:t>
+      </w:r>
+      <w:proofErr w:type="gramStart"/>
+      <w:r>
+        <w:rPr>
+          <w:snapToGrid w:val="0"/>
+          <w:sz w:val="24"/>
+          <w:szCs w:val="24"/>
+        </w:rPr>
+        <w:t>policy;</w:t>
+      </w:r>
+      <w:proofErr w:type="gramEnd"/>
     </w:p>
     <w:p>
       <w:pPr>
@@ -10478,8 +11504,19 @@
           <w:sz w:val="24"/>
           <w:szCs w:val="24"/>
         </w:rPr>
-        <w:t>(xxiv) Cost allowability/reasonableness/allocability determinations;</w:t>
-      </w:r>
+        <w:lastRenderedPageBreak/>
+        <w:t xml:space="preserve">(xxiv) Cost allowability/reasonableness/allocability </w:t>
+      </w:r>
+      <w:proofErr w:type="gramStart"/>
+      <w:r>
+        <w:rPr>
+          <w:snapToGrid w:val="0"/>
+          <w:sz w:val="24"/>
+          <w:szCs w:val="24"/>
+        </w:rPr>
+        <w:t>determinations;</w:t>
+      </w:r>
+      <w:proofErr w:type="gramEnd"/>
     </w:p>
     <w:p>
       <w:pPr>
@@ -10494,8 +11531,18 @@
           <w:sz w:val="24"/>
           <w:szCs w:val="24"/>
         </w:rPr>
-        <w:t>(xxv) Novation and change of name agreements;</w:t>
-      </w:r>
+        <w:t xml:space="preserve">(xxv) Novation and change of name </w:t>
+      </w:r>
+      <w:proofErr w:type="gramStart"/>
+      <w:r>
+        <w:rPr>
+          <w:snapToGrid w:val="0"/>
+          <w:sz w:val="24"/>
+          <w:szCs w:val="24"/>
+        </w:rPr>
+        <w:t>agreements;</w:t>
+      </w:r>
+      <w:proofErr w:type="gramEnd"/>
     </w:p>
     <w:p>
       <w:pPr>
@@ -10510,8 +11557,18 @@
           <w:sz w:val="24"/>
           <w:szCs w:val="24"/>
         </w:rPr>
-        <w:t>(xxvi) Bankruptcy related issues;</w:t>
-      </w:r>
+        <w:t xml:space="preserve">(xxvi) Bankruptcy related </w:t>
+      </w:r>
+      <w:proofErr w:type="gramStart"/>
+      <w:r>
+        <w:rPr>
+          <w:snapToGrid w:val="0"/>
+          <w:sz w:val="24"/>
+          <w:szCs w:val="24"/>
+        </w:rPr>
+        <w:t>issues;</w:t>
+      </w:r>
+      <w:proofErr w:type="gramEnd"/>
     </w:p>
     <w:p>
       <w:pPr>
@@ -10526,8 +11583,18 @@
           <w:sz w:val="24"/>
           <w:szCs w:val="24"/>
         </w:rPr>
-        <w:t>(xxvii) Ratifications and Quantum Meruit Claims;</w:t>
-      </w:r>
+        <w:t xml:space="preserve">(xxvii) Ratifications and Quantum Meruit </w:t>
+      </w:r>
+      <w:proofErr w:type="gramStart"/>
+      <w:r>
+        <w:rPr>
+          <w:snapToGrid w:val="0"/>
+          <w:sz w:val="24"/>
+          <w:szCs w:val="24"/>
+        </w:rPr>
+        <w:t>Claims;</w:t>
+      </w:r>
+      <w:proofErr w:type="gramEnd"/>
     </w:p>
     <w:p>
       <w:pPr>
@@ -10542,8 +11609,18 @@
           <w:sz w:val="24"/>
           <w:szCs w:val="24"/>
         </w:rPr>
-        <w:t>(xxviii) Conflict of interest issues and determinations;</w:t>
-      </w:r>
+        <w:t xml:space="preserve">(xxviii) Conflict of interest issues and </w:t>
+      </w:r>
+      <w:proofErr w:type="gramStart"/>
+      <w:r>
+        <w:rPr>
+          <w:snapToGrid w:val="0"/>
+          <w:sz w:val="24"/>
+          <w:szCs w:val="24"/>
+        </w:rPr>
+        <w:t>determinations;</w:t>
+      </w:r>
+      <w:proofErr w:type="gramEnd"/>
     </w:p>
     <w:p>
       <w:pPr>
@@ -10558,8 +11635,18 @@
           <w:sz w:val="24"/>
           <w:szCs w:val="24"/>
         </w:rPr>
-        <w:t>(xxix) Equitable adjustments valued over the SAT;</w:t>
-      </w:r>
+        <w:t xml:space="preserve">(xxix) Equitable adjustments valued over the </w:t>
+      </w:r>
+      <w:proofErr w:type="gramStart"/>
+      <w:r>
+        <w:rPr>
+          <w:snapToGrid w:val="0"/>
+          <w:sz w:val="24"/>
+          <w:szCs w:val="24"/>
+        </w:rPr>
+        <w:t>SAT;</w:t>
+      </w:r>
+      <w:proofErr w:type="gramEnd"/>
     </w:p>
     <w:p>
       <w:pPr>
@@ -10574,8 +11661,18 @@
           <w:sz w:val="24"/>
           <w:szCs w:val="24"/>
         </w:rPr>
-        <w:t>(xxx) Contracting officer final decisions;</w:t>
-      </w:r>
+        <w:t xml:space="preserve">(xxx) Contracting officer final </w:t>
+      </w:r>
+      <w:proofErr w:type="gramStart"/>
+      <w:r>
+        <w:rPr>
+          <w:snapToGrid w:val="0"/>
+          <w:sz w:val="24"/>
+          <w:szCs w:val="24"/>
+        </w:rPr>
+        <w:t>decisions;</w:t>
+      </w:r>
+      <w:proofErr w:type="gramEnd"/>
     </w:p>
     <w:p>
       <w:pPr>
@@ -10590,8 +11687,18 @@
           <w:sz w:val="24"/>
           <w:szCs w:val="24"/>
         </w:rPr>
-        <w:t>(xxxi) Claims, disputes, and protests, including related actions such as stay overrides;</w:t>
-      </w:r>
+        <w:t xml:space="preserve">(xxxi) Claims, disputes, and protests, including related actions such as stay </w:t>
+      </w:r>
+      <w:proofErr w:type="gramStart"/>
+      <w:r>
+        <w:rPr>
+          <w:snapToGrid w:val="0"/>
+          <w:sz w:val="24"/>
+          <w:szCs w:val="24"/>
+        </w:rPr>
+        <w:t>overrides;</w:t>
+      </w:r>
+      <w:proofErr w:type="gramEnd"/>
     </w:p>
     <w:p>
       <w:pPr>
@@ -10606,8 +11713,18 @@
           <w:sz w:val="24"/>
           <w:szCs w:val="24"/>
         </w:rPr>
-        <w:t>(xxxii) Cure/show cause notices in procurements valued over the SAT;</w:t>
-      </w:r>
+        <w:t xml:space="preserve">(xxxii) Cure/show cause notices in procurements valued over the </w:t>
+      </w:r>
+      <w:proofErr w:type="gramStart"/>
+      <w:r>
+        <w:rPr>
+          <w:snapToGrid w:val="0"/>
+          <w:sz w:val="24"/>
+          <w:szCs w:val="24"/>
+        </w:rPr>
+        <w:t>SAT;</w:t>
+      </w:r>
+      <w:proofErr w:type="gramEnd"/>
     </w:p>
     <w:p>
       <w:pPr>
@@ -10622,8 +11739,18 @@
           <w:sz w:val="24"/>
           <w:szCs w:val="24"/>
         </w:rPr>
-        <w:t>(xxxiii) Terminations for default/cause or convenience (not applicable to unilateral purchase orders);</w:t>
-      </w:r>
+        <w:t>(xxxiii) Terminations for default/cause or convenience (not applicable to unilateral purchase orders</w:t>
+      </w:r>
+      <w:proofErr w:type="gramStart"/>
+      <w:r>
+        <w:rPr>
+          <w:snapToGrid w:val="0"/>
+          <w:sz w:val="24"/>
+          <w:szCs w:val="24"/>
+        </w:rPr>
+        <w:t>);</w:t>
+      </w:r>
+      <w:proofErr w:type="gramEnd"/>
     </w:p>
     <w:p>
       <w:pPr>
@@ -10714,10 +11841,10 @@
         <w:autoSpaceDE/>
         <w:autoSpaceDN/>
         <w:sectPr>
-          <w:headerReference w:type="even" r:id="rId103"/>
-          <w:headerReference w:type="default" r:id="rId104"/>
-          <w:footerReference w:type="even" r:id="rId105"/>
-          <w:footerReference w:type="default" r:id="rId106"/>
+          <w:headerReference w:type="even" r:id="rId105"/>
+          <w:headerReference w:type="default" r:id="rId106"/>
+          <w:footerReference w:type="even" r:id="rId107"/>
+          <w:footerReference w:type="default" r:id="rId108"/>
           <w:pgSz w:w="12240" w:h="15840"/>
           <w:pgMar w:top="1440" w:right="1440" w:bottom="1440" w:left="1440" w:header="720" w:footer="720" w:gutter="0"/>
           <w:cols w:space="720"/>
@@ -10754,10 +11881,10 @@
       </w:pPr>
     </w:p>
     <w:sectPr>
-      <w:headerReference w:type="even" r:id="rId107"/>
-      <w:headerReference w:type="default" r:id="rId108"/>
-      <w:footerReference w:type="even" r:id="rId109"/>
-      <w:footerReference w:type="default" r:id="rId110"/>
+      <w:headerReference w:type="even" r:id="rId109"/>
+      <w:headerReference w:type="default" r:id="rId110"/>
+      <w:footerReference w:type="even" r:id="rId111"/>
+      <w:footerReference w:type="default" r:id="rId112"/>
       <w:pgSz w:w="12240" w:h="15840"/>
       <w:pgMar w:top="1080" w:right="1080" w:bottom="1080" w:left="1080" w:header="720" w:footer="720" w:gutter="0"/>
       <w:cols w:space="720"/>
@@ -22293,6 +23420,10 @@
 </file>
 
 <file path=customXml/item2.xml><?xml version="1.0" encoding="utf-8"?>
+<b:Sources xmlns:b="http://schemas.openxmlformats.org/officeDocument/2006/bibliography" xmlns="http://schemas.openxmlformats.org/officeDocument/2006/bibliography" SelectedStyle="\APA.XSL" StyleName="APA"/>
+</file>
+
+<file path=customXml/item3.xml><?xml version="1.0" encoding="utf-8"?>
 <?mso-contentType ?>
 <FormTemplates xmlns="http://schemas.microsoft.com/sharepoint/v3/contenttype/forms">
   <Display>DocumentLibraryForm</Display>
@@ -22301,14 +23432,10 @@
 </FormTemplates>
 </file>
 
-<file path=customXml/item3.xml><?xml version="1.0" encoding="utf-8"?>
+<file path=customXml/item4.xml><?xml version="1.0" encoding="utf-8"?>
 <p:properties xmlns:p="http://schemas.microsoft.com/office/2006/metadata/properties" xmlns:xsi="http://www.w3.org/2001/XMLSchema-instance">
   <documentManagement/>
 </p:properties>
-</file>
-
-<file path=customXml/item4.xml><?xml version="1.0" encoding="utf-8"?>
-<b:Sources xmlns:b="http://schemas.openxmlformats.org/officeDocument/2006/bibliography" xmlns="http://schemas.openxmlformats.org/officeDocument/2006/bibliography" SelectedStyle="\APA.XSL" StyleName="APA"/>
 </file>
 
 <file path=customXml/itemProps1.xml><?xml version="1.0" encoding="utf-8"?>
@@ -22331,6 +23458,14 @@
 </file>
 
 <file path=customXml/itemProps2.xml><?xml version="1.0" encoding="utf-8"?>
+<ds:datastoreItem xmlns:ds="http://schemas.openxmlformats.org/officeDocument/2006/customXml" ds:itemID="{07EDE04B-A2E6-464C-BB39-2F844E483024}">
+  <ds:schemaRefs>
+    <ds:schemaRef ds:uri="http://schemas.openxmlformats.org/officeDocument/2006/bibliography"/>
+  </ds:schemaRefs>
+</ds:datastoreItem>
+</file>
+
+<file path=customXml/itemProps3.xml><?xml version="1.0" encoding="utf-8"?>
 <ds:datastoreItem xmlns:ds="http://schemas.openxmlformats.org/officeDocument/2006/customXml" ds:itemID="{C555A321-29DF-475F-9C73-1FB01B17D214}">
   <ds:schemaRefs>
     <ds:schemaRef ds:uri="http://schemas.microsoft.com/sharepoint/v3/contenttype/forms"/>
@@ -22338,18 +23473,10 @@
 </ds:datastoreItem>
 </file>
 
-<file path=customXml/itemProps3.xml><?xml version="1.0" encoding="utf-8"?>
+<file path=customXml/itemProps4.xml><?xml version="1.0" encoding="utf-8"?>
 <ds:datastoreItem xmlns:ds="http://schemas.openxmlformats.org/officeDocument/2006/customXml" ds:itemID="{26720EDD-1BDC-44BD-B499-0AAAD537832D}">
   <ds:schemaRefs>
     <ds:schemaRef ds:uri="http://schemas.microsoft.com/office/2006/metadata/properties"/>
   </ds:schemaRefs>
 </ds:datastoreItem>
-</file>
-
-<file path=customXml/itemProps4.xml><?xml version="1.0" encoding="utf-8"?>
-<ds:datastoreItem xmlns:ds="http://schemas.openxmlformats.org/officeDocument/2006/customXml" ds:itemID="{07EDE04B-A2E6-464C-BB39-2F844E483024}">
-  <ds:schemaRefs>
-    <ds:schemaRef ds:uri="http://schemas.openxmlformats.org/officeDocument/2006/bibliography"/>
-  </ds:schemaRefs>
-</ds:datastoreItem>
 </file>
</xml_diff>